<commit_message>
Fixed pipeline name for Export jobs
</commit_message>
<xml_diff>
--- a/documentation/TurnTo LINK Integration Documentation.docx
+++ b/documentation/TurnTo LINK Integration Documentation.docx
@@ -5740,15 +5740,37 @@
         </w:rPr>
         <w:t xml:space="preserve">Pipeline: </w:t>
       </w:r>
-      <w:r>
-        <w:rPr>
-          <w:rStyle w:val="SubtleEmphasis"/>
-          <w:rFonts w:ascii="Trebuchet MS" w:hAnsi="Trebuchet MS"/>
-          <w:color w:val="808080" w:themeColor="background1" w:themeShade="80"/>
-          <w:sz w:val="18"/>
-          <w:szCs w:val="18"/>
-        </w:rPr>
-        <w:t xml:space="preserve">Export </w:t>
+      <w:proofErr w:type="spellStart"/>
+      <w:r>
+        <w:rPr>
+          <w:rStyle w:val="SubtleEmphasis"/>
+          <w:rFonts w:ascii="Trebuchet MS" w:hAnsi="Trebuchet MS"/>
+          <w:color w:val="808080" w:themeColor="background1" w:themeShade="80"/>
+          <w:sz w:val="18"/>
+          <w:szCs w:val="18"/>
+        </w:rPr>
+        <w:t>TurnTo</w:t>
+      </w:r>
+      <w:r>
+        <w:rPr>
+          <w:rStyle w:val="SubtleEmphasis"/>
+          <w:rFonts w:ascii="Trebuchet MS" w:hAnsi="Trebuchet MS"/>
+          <w:color w:val="808080" w:themeColor="background1" w:themeShade="80"/>
+          <w:sz w:val="18"/>
+          <w:szCs w:val="18"/>
+        </w:rPr>
+        <w:t>Export</w:t>
+      </w:r>
+      <w:proofErr w:type="spellEnd"/>
+      <w:r>
+        <w:rPr>
+          <w:rStyle w:val="SubtleEmphasis"/>
+          <w:rFonts w:ascii="Trebuchet MS" w:hAnsi="Trebuchet MS"/>
+          <w:color w:val="808080" w:themeColor="background1" w:themeShade="80"/>
+          <w:sz w:val="18"/>
+          <w:szCs w:val="18"/>
+        </w:rPr>
+        <w:t xml:space="preserve"> </w:t>
       </w:r>
       <w:r>
         <w:rPr>
@@ -6445,15 +6467,37 @@
         </w:rPr>
         <w:t xml:space="preserve">Pipeline: </w:t>
       </w:r>
-      <w:r>
-        <w:rPr>
-          <w:rStyle w:val="SubtleEmphasis"/>
-          <w:rFonts w:ascii="Trebuchet MS" w:hAnsi="Trebuchet MS"/>
-          <w:color w:val="808080" w:themeColor="background1" w:themeShade="80"/>
-          <w:sz w:val="18"/>
-          <w:szCs w:val="18"/>
-        </w:rPr>
-        <w:t xml:space="preserve">Export </w:t>
+      <w:proofErr w:type="spellStart"/>
+      <w:r>
+        <w:rPr>
+          <w:rStyle w:val="SubtleEmphasis"/>
+          <w:rFonts w:ascii="Trebuchet MS" w:hAnsi="Trebuchet MS"/>
+          <w:color w:val="808080" w:themeColor="background1" w:themeShade="80"/>
+          <w:sz w:val="18"/>
+          <w:szCs w:val="18"/>
+        </w:rPr>
+        <w:t>TurnTo</w:t>
+      </w:r>
+      <w:r>
+        <w:rPr>
+          <w:rStyle w:val="SubtleEmphasis"/>
+          <w:rFonts w:ascii="Trebuchet MS" w:hAnsi="Trebuchet MS"/>
+          <w:color w:val="808080" w:themeColor="background1" w:themeShade="80"/>
+          <w:sz w:val="18"/>
+          <w:szCs w:val="18"/>
+        </w:rPr>
+        <w:t>Export</w:t>
+      </w:r>
+      <w:proofErr w:type="spellEnd"/>
+      <w:r>
+        <w:rPr>
+          <w:rStyle w:val="SubtleEmphasis"/>
+          <w:rFonts w:ascii="Trebuchet MS" w:hAnsi="Trebuchet MS"/>
+          <w:color w:val="808080" w:themeColor="background1" w:themeShade="80"/>
+          <w:sz w:val="18"/>
+          <w:szCs w:val="18"/>
+        </w:rPr>
+        <w:t xml:space="preserve"> </w:t>
       </w:r>
       <w:r>
         <w:rPr>
@@ -16773,7 +16817,7 @@
               <w:sz w:val="18"/>
               <w:szCs w:val="18"/>
             </w:rPr>
-            <w:t>3-12</w:t>
+            <w:t>3-9</w:t>
           </w:r>
           <w:r>
             <w:rPr>
@@ -22250,7 +22294,7 @@
 </file>
 
 <file path=customXml/itemProps1.xml><?xml version="1.0" encoding="utf-8"?>
-<ds:datastoreItem xmlns:ds="http://schemas.openxmlformats.org/officeDocument/2006/customXml" ds:itemID="{7B11FCEC-8261-1D4A-ADB6-65AE789ED3D6}">
+<ds:datastoreItem xmlns:ds="http://schemas.openxmlformats.org/officeDocument/2006/customXml" ds:itemID="{9D705B85-5AAF-924A-BFA8-0A42859B67F2}">
   <ds:schemaRefs>
     <ds:schemaRef ds:uri="http://schemas.openxmlformats.org/officeDocument/2006/bibliography"/>
   </ds:schemaRefs>
@@ -22258,7 +22302,7 @@
 </file>
 
 <file path=customXml/itemProps2.xml><?xml version="1.0" encoding="utf-8"?>
-<ds:datastoreItem xmlns:ds="http://schemas.openxmlformats.org/officeDocument/2006/customXml" ds:itemID="{B7ACE312-A144-DD47-8E1D-3A1A89357D18}">
+<ds:datastoreItem xmlns:ds="http://schemas.openxmlformats.org/officeDocument/2006/customXml" ds:itemID="{AE7D48B2-AFC3-3A4D-932B-CE2DACF5C38E}">
   <ds:schemaRefs>
     <ds:schemaRef ds:uri="http://schemas.openxmlformats.org/officeDocument/2006/bibliography"/>
   </ds:schemaRefs>
@@ -22266,7 +22310,7 @@
 </file>
 
 <file path=customXml/itemProps3.xml><?xml version="1.0" encoding="utf-8"?>
-<ds:datastoreItem xmlns:ds="http://schemas.openxmlformats.org/officeDocument/2006/customXml" ds:itemID="{9D705B85-5AAF-924A-BFA8-0A42859B67F2}">
+<ds:datastoreItem xmlns:ds="http://schemas.openxmlformats.org/officeDocument/2006/customXml" ds:itemID="{7ACBAB31-BFFE-1847-9324-1AEF8FB0CB85}">
   <ds:schemaRefs>
     <ds:schemaRef ds:uri="http://schemas.openxmlformats.org/officeDocument/2006/bibliography"/>
   </ds:schemaRefs>
@@ -22274,7 +22318,7 @@
 </file>
 
 <file path=customXml/itemProps4.xml><?xml version="1.0" encoding="utf-8"?>
-<ds:datastoreItem xmlns:ds="http://schemas.openxmlformats.org/officeDocument/2006/customXml" ds:itemID="{AE7D48B2-AFC3-3A4D-932B-CE2DACF5C38E}">
+<ds:datastoreItem xmlns:ds="http://schemas.openxmlformats.org/officeDocument/2006/customXml" ds:itemID="{EC104FF5-585A-CC49-A950-F80FB8E1EA1E}">
   <ds:schemaRefs>
     <ds:schemaRef ds:uri="http://schemas.openxmlformats.org/officeDocument/2006/bibliography"/>
   </ds:schemaRefs>

</xml_diff>

<commit_message>
updated doc to match sitegenesis
</commit_message>
<xml_diff>
--- a/documentation/TurnTo LINK Integration Documentation.docx
+++ b/documentation/TurnTo LINK Integration Documentation.docx
@@ -221,7 +221,6 @@
           <w:docPartUnique/>
         </w:docPartObj>
       </w:sdtPr>
-      <w:sdtEndPr/>
       <w:sdtContent>
         <w:p>
           <w:pPr>
@@ -10451,7 +10450,6 @@
                 <w:sz w:val="16"/>
                 <w:szCs w:val="18"/>
               </w:rPr>
-              <w:lastRenderedPageBreak/>
               <w:t xml:space="preserve">        </w:t>
             </w:r>
             <w:proofErr w:type="spellStart"/>
@@ -10542,7 +10540,18 @@
                 <w:sz w:val="16"/>
                 <w:szCs w:val="18"/>
               </w:rPr>
-              <w:t>, s);</w:t>
+              <w:t xml:space="preserve">, </w:t>
+            </w:r>
+            <w:r>
+              <w:rPr>
+                <w:rFonts w:ascii="Courier New" w:hAnsi="Courier New"/>
+                <w:i/>
+                <w:color w:val="808080" w:themeColor="background1" w:themeShade="80"/>
+                <w:sz w:val="16"/>
+                <w:szCs w:val="18"/>
+              </w:rPr>
+              <w:lastRenderedPageBreak/>
+              <w:t>s);</w:t>
             </w:r>
           </w:p>
           <w:p>
@@ -11173,60 +11182,45 @@
           <w:sz w:val="18"/>
           <w:szCs w:val="18"/>
         </w:rPr>
-        <w:t xml:space="preserve">. Add the “Q and A” tab by pasting the following code directly under this line: &lt;li&gt;&lt;a </w:t>
-      </w:r>
-      <w:proofErr w:type="spellStart"/>
-      <w:r>
-        <w:rPr>
-          <w:rFonts w:ascii="Trebuchet MS" w:hAnsi="Trebuchet MS"/>
-          <w:i/>
-          <w:iCs/>
-          <w:color w:val="808080" w:themeColor="background1" w:themeShade="80"/>
-          <w:sz w:val="18"/>
-          <w:szCs w:val="18"/>
-        </w:rPr>
-        <w:t>href</w:t>
-      </w:r>
-      <w:proofErr w:type="spellEnd"/>
-      <w:r>
-        <w:rPr>
-          <w:rFonts w:ascii="Trebuchet MS" w:hAnsi="Trebuchet MS"/>
-          <w:i/>
-          <w:iCs/>
-          <w:color w:val="808080" w:themeColor="background1" w:themeShade="80"/>
-          <w:sz w:val="18"/>
-          <w:szCs w:val="18"/>
-        </w:rPr>
-        <w:t>="#tab4"&gt;${</w:t>
-      </w:r>
-      <w:proofErr w:type="gramStart"/>
-      <w:r>
-        <w:rPr>
-          <w:rFonts w:ascii="Trebuchet MS" w:hAnsi="Trebuchet MS"/>
-          <w:i/>
-          <w:iCs/>
-          <w:color w:val="808080" w:themeColor="background1" w:themeShade="80"/>
-          <w:sz w:val="18"/>
-          <w:szCs w:val="18"/>
-        </w:rPr>
-        <w:t>Resource.msg(</w:t>
-      </w:r>
-      <w:proofErr w:type="gramEnd"/>
-      <w:r>
-        <w:rPr>
-          <w:rFonts w:ascii="Trebuchet MS" w:hAnsi="Trebuchet MS"/>
-          <w:i/>
-          <w:iCs/>
-          <w:color w:val="808080" w:themeColor="background1" w:themeShade="80"/>
-          <w:sz w:val="18"/>
-          <w:szCs w:val="18"/>
-        </w:rPr>
-        <w:t>'product.tab4','product',null)}&lt;/a&gt;&lt;/li&gt;</w:t>
+        <w:t>. Add the “Q and A” tab by pasting the followi</w:t>
+      </w:r>
+      <w:r>
+        <w:rPr>
+          <w:rFonts w:ascii="Trebuchet MS" w:hAnsi="Trebuchet MS"/>
+          <w:i/>
+          <w:iCs/>
+          <w:color w:val="808080" w:themeColor="background1" w:themeShade="80"/>
+          <w:sz w:val="18"/>
+          <w:szCs w:val="18"/>
+        </w:rPr>
+        <w:t>ng code in the place where you’d like the tab to appear</w:t>
+      </w:r>
+      <w:r>
+        <w:rPr>
+          <w:rFonts w:ascii="Trebuchet MS" w:hAnsi="Trebuchet MS"/>
+          <w:i/>
+          <w:iCs/>
+          <w:color w:val="808080" w:themeColor="background1" w:themeShade="80"/>
+          <w:sz w:val="18"/>
+          <w:szCs w:val="18"/>
+        </w:rPr>
+        <w:t xml:space="preserve"> (see screenshot in step 5)</w:t>
+      </w:r>
+      <w:r>
+        <w:rPr>
+          <w:rFonts w:ascii="Trebuchet MS" w:hAnsi="Trebuchet MS"/>
+          <w:i/>
+          <w:iCs/>
+          <w:color w:val="808080" w:themeColor="background1" w:themeShade="80"/>
+          <w:sz w:val="18"/>
+          <w:szCs w:val="18"/>
+        </w:rPr>
+        <w:t>:</w:t>
       </w:r>
     </w:p>
     <w:p>
       <w:pPr>
-        <w:spacing w:after="240"/>
+        <w:spacing w:after="0" w:line="240" w:lineRule="auto"/>
         <w:ind w:left="1080"/>
         <w:rPr>
           <w:rFonts w:ascii="Trebuchet MS" w:hAnsi="Trebuchet MS"/>
@@ -11258,7 +11252,7 @@
           <w:sz w:val="18"/>
           <w:szCs w:val="18"/>
         </w:rPr>
-        <w:t>li</w:t>
+        <w:t>div</w:t>
       </w:r>
       <w:proofErr w:type="gramEnd"/>
       <w:r>
@@ -11270,36 +11264,12 @@
           <w:sz w:val="18"/>
           <w:szCs w:val="18"/>
         </w:rPr>
-        <w:t xml:space="preserve">&gt;&lt;a </w:t>
-      </w:r>
-      <w:proofErr w:type="spellStart"/>
-      <w:r>
-        <w:rPr>
-          <w:rFonts w:ascii="Trebuchet MS" w:hAnsi="Trebuchet MS"/>
-          <w:i/>
-          <w:iCs/>
-          <w:color w:val="808080" w:themeColor="background1" w:themeShade="80"/>
-          <w:sz w:val="18"/>
-          <w:szCs w:val="18"/>
-        </w:rPr>
-        <w:t>href</w:t>
-      </w:r>
-      <w:proofErr w:type="spellEnd"/>
-      <w:r>
-        <w:rPr>
-          <w:rFonts w:ascii="Trebuchet MS" w:hAnsi="Trebuchet MS"/>
-          <w:i/>
-          <w:iCs/>
-          <w:color w:val="808080" w:themeColor="background1" w:themeShade="80"/>
-          <w:sz w:val="18"/>
-          <w:szCs w:val="18"/>
-        </w:rPr>
-        <w:t>="#tab5"&gt;&lt;span&gt;Q &amp; A&lt;/span&gt;&lt;/a&gt;&lt;/li&gt;</w:t>
+        <w:t xml:space="preserve"> class="tab"&gt;</w:t>
       </w:r>
     </w:p>
     <w:p>
       <w:pPr>
-        <w:spacing w:after="240"/>
+        <w:spacing w:after="0" w:line="240" w:lineRule="auto"/>
         <w:ind w:left="1080"/>
         <w:rPr>
           <w:rFonts w:ascii="Trebuchet MS" w:hAnsi="Trebuchet MS"/>
@@ -11319,7 +11289,55 @@
           <w:sz w:val="18"/>
           <w:szCs w:val="18"/>
         </w:rPr>
-        <w:t>5. Paste the following code after the DIV with an ID of tab4. This will add the Q&amp;A content to the page.</w:t>
+        <w:t xml:space="preserve">    &lt;</w:t>
+      </w:r>
+      <w:proofErr w:type="gramStart"/>
+      <w:r>
+        <w:rPr>
+          <w:rFonts w:ascii="Trebuchet MS" w:hAnsi="Trebuchet MS"/>
+          <w:i/>
+          <w:iCs/>
+          <w:color w:val="808080" w:themeColor="background1" w:themeShade="80"/>
+          <w:sz w:val="18"/>
+          <w:szCs w:val="18"/>
+        </w:rPr>
+        <w:t>input</w:t>
+      </w:r>
+      <w:proofErr w:type="gramEnd"/>
+      <w:r>
+        <w:rPr>
+          <w:rFonts w:ascii="Trebuchet MS" w:hAnsi="Trebuchet MS"/>
+          <w:i/>
+          <w:iCs/>
+          <w:color w:val="808080" w:themeColor="background1" w:themeShade="80"/>
+          <w:sz w:val="18"/>
+          <w:szCs w:val="18"/>
+        </w:rPr>
+        <w:t xml:space="preserve"> type="radio" name="</w:t>
+      </w:r>
+      <w:proofErr w:type="spellStart"/>
+      <w:r>
+        <w:rPr>
+          <w:rFonts w:ascii="Trebuchet MS" w:hAnsi="Trebuchet MS"/>
+          <w:i/>
+          <w:iCs/>
+          <w:color w:val="808080" w:themeColor="background1" w:themeShade="80"/>
+          <w:sz w:val="18"/>
+          <w:szCs w:val="18"/>
+        </w:rPr>
+        <w:t>css</w:t>
+      </w:r>
+      <w:proofErr w:type="spellEnd"/>
+      <w:r>
+        <w:rPr>
+          <w:rFonts w:ascii="Trebuchet MS" w:hAnsi="Trebuchet MS"/>
+          <w:i/>
+          <w:iCs/>
+          <w:color w:val="808080" w:themeColor="background1" w:themeShade="80"/>
+          <w:sz w:val="18"/>
+          <w:szCs w:val="18"/>
+        </w:rPr>
+        <w:t>-tabs" id="tab-6" class="tab-switch"&gt;</w:t>
       </w:r>
     </w:p>
     <w:p>
@@ -11344,6 +11362,28 @@
           <w:sz w:val="18"/>
           <w:szCs w:val="18"/>
         </w:rPr>
+        <w:t xml:space="preserve">   </w:t>
+      </w:r>
+      <w:r>
+        <w:rPr>
+          <w:rFonts w:ascii="Trebuchet MS" w:hAnsi="Trebuchet MS"/>
+          <w:i/>
+          <w:iCs/>
+          <w:color w:val="808080" w:themeColor="background1" w:themeShade="80"/>
+          <w:sz w:val="18"/>
+          <w:szCs w:val="18"/>
+        </w:rPr>
+        <w:t xml:space="preserve"> </w:t>
+      </w:r>
+      <w:r>
+        <w:rPr>
+          <w:rFonts w:ascii="Trebuchet MS" w:hAnsi="Trebuchet MS"/>
+          <w:i/>
+          <w:iCs/>
+          <w:color w:val="808080" w:themeColor="background1" w:themeShade="80"/>
+          <w:sz w:val="18"/>
+          <w:szCs w:val="18"/>
+        </w:rPr>
         <w:t>&lt;</w:t>
       </w:r>
       <w:proofErr w:type="gramStart"/>
@@ -11356,7 +11396,7 @@
           <w:sz w:val="18"/>
           <w:szCs w:val="18"/>
         </w:rPr>
-        <w:t>div</w:t>
+        <w:t>label</w:t>
       </w:r>
       <w:proofErr w:type="gramEnd"/>
       <w:r>
@@ -11368,13 +11408,255 @@
           <w:sz w:val="18"/>
           <w:szCs w:val="18"/>
         </w:rPr>
-        <w:t xml:space="preserve"> id="tab5"&gt;</w:t>
+        <w:t xml:space="preserve"> for="tab-6" class="tab-label"&gt;Q &amp; A&lt;/label&gt;</w:t>
       </w:r>
     </w:p>
     <w:p>
       <w:pPr>
         <w:spacing w:after="0" w:line="240" w:lineRule="auto"/>
-        <w:ind w:left="1080" w:firstLine="336"/>
+        <w:ind w:left="372" w:firstLine="708"/>
+        <w:rPr>
+          <w:rFonts w:ascii="Trebuchet MS" w:hAnsi="Trebuchet MS"/>
+          <w:i/>
+          <w:iCs/>
+          <w:color w:val="808080" w:themeColor="background1" w:themeShade="80"/>
+          <w:sz w:val="18"/>
+          <w:szCs w:val="18"/>
+        </w:rPr>
+      </w:pPr>
+      <w:r>
+        <w:rPr>
+          <w:rFonts w:ascii="Trebuchet MS" w:hAnsi="Trebuchet MS"/>
+          <w:i/>
+          <w:iCs/>
+          <w:color w:val="808080" w:themeColor="background1" w:themeShade="80"/>
+          <w:sz w:val="18"/>
+          <w:szCs w:val="18"/>
+        </w:rPr>
+        <w:t xml:space="preserve">    </w:t>
+      </w:r>
+      <w:r>
+        <w:rPr>
+          <w:rFonts w:ascii="Trebuchet MS" w:hAnsi="Trebuchet MS"/>
+          <w:i/>
+          <w:iCs/>
+          <w:color w:val="808080" w:themeColor="background1" w:themeShade="80"/>
+          <w:sz w:val="18"/>
+          <w:szCs w:val="18"/>
+        </w:rPr>
+        <w:t>&lt;</w:t>
+      </w:r>
+      <w:proofErr w:type="gramStart"/>
+      <w:r>
+        <w:rPr>
+          <w:rFonts w:ascii="Trebuchet MS" w:hAnsi="Trebuchet MS"/>
+          <w:i/>
+          <w:iCs/>
+          <w:color w:val="808080" w:themeColor="background1" w:themeShade="80"/>
+          <w:sz w:val="18"/>
+          <w:szCs w:val="18"/>
+        </w:rPr>
+        <w:t>div</w:t>
+      </w:r>
+      <w:proofErr w:type="gramEnd"/>
+      <w:r>
+        <w:rPr>
+          <w:rFonts w:ascii="Trebuchet MS" w:hAnsi="Trebuchet MS"/>
+          <w:i/>
+          <w:iCs/>
+          <w:color w:val="808080" w:themeColor="background1" w:themeShade="80"/>
+          <w:sz w:val="18"/>
+          <w:szCs w:val="18"/>
+        </w:rPr>
+        <w:t xml:space="preserve"> class="tab-content"&gt;&lt;</w:t>
+      </w:r>
+      <w:proofErr w:type="spellStart"/>
+      <w:r>
+        <w:rPr>
+          <w:rFonts w:ascii="Trebuchet MS" w:hAnsi="Trebuchet MS"/>
+          <w:i/>
+          <w:iCs/>
+          <w:color w:val="808080" w:themeColor="background1" w:themeShade="80"/>
+          <w:sz w:val="18"/>
+          <w:szCs w:val="18"/>
+        </w:rPr>
+        <w:t>isinclude</w:t>
+      </w:r>
+      <w:proofErr w:type="spellEnd"/>
+      <w:r>
+        <w:rPr>
+          <w:rFonts w:ascii="Trebuchet MS" w:hAnsi="Trebuchet MS"/>
+          <w:i/>
+          <w:iCs/>
+          <w:color w:val="808080" w:themeColor="background1" w:themeShade="80"/>
+          <w:sz w:val="18"/>
+          <w:szCs w:val="18"/>
+        </w:rPr>
+        <w:t xml:space="preserve"> template="product/components/</w:t>
+      </w:r>
+      <w:proofErr w:type="spellStart"/>
+      <w:r>
+        <w:rPr>
+          <w:rFonts w:ascii="Trebuchet MS" w:hAnsi="Trebuchet MS"/>
+          <w:i/>
+          <w:iCs/>
+          <w:color w:val="808080" w:themeColor="background1" w:themeShade="80"/>
+          <w:sz w:val="18"/>
+          <w:szCs w:val="18"/>
+        </w:rPr>
+        <w:t>turntoqa</w:t>
+      </w:r>
+      <w:proofErr w:type="spellEnd"/>
+      <w:r>
+        <w:rPr>
+          <w:rFonts w:ascii="Trebuchet MS" w:hAnsi="Trebuchet MS"/>
+          <w:i/>
+          <w:iCs/>
+          <w:color w:val="808080" w:themeColor="background1" w:themeShade="80"/>
+          <w:sz w:val="18"/>
+          <w:szCs w:val="18"/>
+        </w:rPr>
+        <w:t>"/&gt;&lt;/div&gt;</w:t>
+      </w:r>
+    </w:p>
+    <w:p>
+      <w:pPr>
+        <w:spacing w:after="0" w:line="240" w:lineRule="auto"/>
+        <w:ind w:left="1080"/>
+        <w:rPr>
+          <w:rFonts w:ascii="Trebuchet MS" w:hAnsi="Trebuchet MS"/>
+          <w:i/>
+          <w:iCs/>
+          <w:color w:val="808080" w:themeColor="background1" w:themeShade="80"/>
+          <w:sz w:val="18"/>
+          <w:szCs w:val="18"/>
+        </w:rPr>
+      </w:pPr>
+      <w:r>
+        <w:rPr>
+          <w:rFonts w:ascii="Trebuchet MS" w:hAnsi="Trebuchet MS"/>
+          <w:i/>
+          <w:iCs/>
+          <w:color w:val="808080" w:themeColor="background1" w:themeShade="80"/>
+          <w:sz w:val="18"/>
+          <w:szCs w:val="18"/>
+        </w:rPr>
+        <w:t>&lt;/div&gt;</w:t>
+      </w:r>
+    </w:p>
+    <w:p>
+      <w:pPr>
+        <w:spacing w:after="0" w:line="240" w:lineRule="auto"/>
+        <w:ind w:left="1080"/>
+        <w:rPr>
+          <w:rFonts w:ascii="Trebuchet MS" w:hAnsi="Trebuchet MS"/>
+          <w:i/>
+          <w:iCs/>
+          <w:color w:val="808080" w:themeColor="background1" w:themeShade="80"/>
+          <w:sz w:val="18"/>
+          <w:szCs w:val="18"/>
+        </w:rPr>
+      </w:pPr>
+    </w:p>
+    <w:p>
+      <w:pPr>
+        <w:spacing w:after="0" w:line="240" w:lineRule="auto"/>
+        <w:ind w:left="1080"/>
+        <w:rPr>
+          <w:rFonts w:ascii="Trebuchet MS" w:hAnsi="Trebuchet MS"/>
+          <w:i/>
+          <w:iCs/>
+          <w:color w:val="808080" w:themeColor="background1" w:themeShade="80"/>
+          <w:sz w:val="18"/>
+          <w:szCs w:val="18"/>
+        </w:rPr>
+      </w:pPr>
+      <w:proofErr w:type="gramStart"/>
+      <w:r>
+        <w:rPr>
+          <w:rFonts w:ascii="Trebuchet MS" w:hAnsi="Trebuchet MS"/>
+          <w:i/>
+          <w:iCs/>
+          <w:color w:val="808080" w:themeColor="background1" w:themeShade="80"/>
+          <w:sz w:val="18"/>
+          <w:szCs w:val="18"/>
+        </w:rPr>
+        <w:t>5</w:t>
+      </w:r>
+      <w:r>
+        <w:rPr>
+          <w:rFonts w:ascii="Trebuchet MS" w:hAnsi="Trebuchet MS"/>
+          <w:i/>
+          <w:iCs/>
+          <w:color w:val="808080" w:themeColor="background1" w:themeShade="80"/>
+          <w:sz w:val="18"/>
+          <w:szCs w:val="18"/>
+        </w:rPr>
+        <w:t xml:space="preserve">. </w:t>
+      </w:r>
+      <w:r>
+        <w:rPr>
+          <w:rFonts w:ascii="Trebuchet MS" w:hAnsi="Trebuchet MS"/>
+          <w:i/>
+          <w:iCs/>
+          <w:color w:val="808080" w:themeColor="background1" w:themeShade="80"/>
+          <w:sz w:val="18"/>
+          <w:szCs w:val="18"/>
+        </w:rPr>
+        <w:t>Optional.</w:t>
+      </w:r>
+      <w:proofErr w:type="gramEnd"/>
+      <w:r>
+        <w:rPr>
+          <w:rFonts w:ascii="Trebuchet MS" w:hAnsi="Trebuchet MS"/>
+          <w:i/>
+          <w:iCs/>
+          <w:color w:val="808080" w:themeColor="background1" w:themeShade="80"/>
+          <w:sz w:val="18"/>
+          <w:szCs w:val="18"/>
+        </w:rPr>
+        <w:t xml:space="preserve"> Replace the built-in reviews with </w:t>
+      </w:r>
+      <w:proofErr w:type="spellStart"/>
+      <w:r>
+        <w:rPr>
+          <w:rFonts w:ascii="Trebuchet MS" w:hAnsi="Trebuchet MS"/>
+          <w:i/>
+          <w:iCs/>
+          <w:color w:val="808080" w:themeColor="background1" w:themeShade="80"/>
+          <w:sz w:val="18"/>
+          <w:szCs w:val="18"/>
+        </w:rPr>
+        <w:t>TurnTo</w:t>
+      </w:r>
+      <w:proofErr w:type="spellEnd"/>
+      <w:r>
+        <w:rPr>
+          <w:rFonts w:ascii="Trebuchet MS" w:hAnsi="Trebuchet MS"/>
+          <w:i/>
+          <w:iCs/>
+          <w:color w:val="808080" w:themeColor="background1" w:themeShade="80"/>
+          <w:sz w:val="18"/>
+          <w:szCs w:val="18"/>
+        </w:rPr>
+        <w:t xml:space="preserve"> reviews by replacing </w:t>
+      </w:r>
+      <w:r>
+        <w:rPr>
+          <w:rFonts w:ascii="Trebuchet MS" w:hAnsi="Trebuchet MS"/>
+          <w:i/>
+          <w:iCs/>
+          <w:color w:val="808080" w:themeColor="background1" w:themeShade="80"/>
+          <w:sz w:val="18"/>
+          <w:szCs w:val="18"/>
+        </w:rPr>
+        <w:t>this line:</w:t>
+      </w:r>
+    </w:p>
+    <w:p>
+      <w:pPr>
+        <w:spacing w:after="0" w:line="240" w:lineRule="auto"/>
+        <w:ind w:left="1080"/>
         <w:rPr>
           <w:rFonts w:ascii="Trebuchet MS" w:hAnsi="Trebuchet MS"/>
           <w:i/>
@@ -11419,31 +11701,7 @@
           <w:sz w:val="18"/>
           <w:szCs w:val="18"/>
         </w:rPr>
-        <w:t xml:space="preserve"> template="product/components/</w:t>
-      </w:r>
-      <w:proofErr w:type="spellStart"/>
-      <w:r>
-        <w:rPr>
-          <w:rFonts w:ascii="Trebuchet MS" w:hAnsi="Trebuchet MS"/>
-          <w:i/>
-          <w:iCs/>
-          <w:color w:val="808080" w:themeColor="background1" w:themeShade="80"/>
-          <w:sz w:val="18"/>
-          <w:szCs w:val="18"/>
-        </w:rPr>
-        <w:t>turntoqa</w:t>
-      </w:r>
-      <w:proofErr w:type="spellEnd"/>
-      <w:r>
-        <w:rPr>
-          <w:rFonts w:ascii="Trebuchet MS" w:hAnsi="Trebuchet MS"/>
-          <w:i/>
-          <w:iCs/>
-          <w:color w:val="808080" w:themeColor="background1" w:themeShade="80"/>
-          <w:sz w:val="18"/>
-          <w:szCs w:val="18"/>
-        </w:rPr>
-        <w:t>"/&gt;</w:t>
+        <w:t xml:space="preserve"> template="product/components/reviews"/&gt;</w:t>
       </w:r>
     </w:p>
     <w:p>
@@ -11459,16 +11717,29 @@
           <w:szCs w:val="18"/>
         </w:rPr>
       </w:pPr>
-      <w:r>
-        <w:rPr>
-          <w:rFonts w:ascii="Trebuchet MS" w:hAnsi="Trebuchet MS"/>
-          <w:i/>
-          <w:iCs/>
-          <w:color w:val="808080" w:themeColor="background1" w:themeShade="80"/>
-          <w:sz w:val="18"/>
-          <w:szCs w:val="18"/>
-        </w:rPr>
-        <w:t>&lt;/div&gt;</w:t>
+      <w:proofErr w:type="gramStart"/>
+      <w:r>
+        <w:rPr>
+          <w:rFonts w:ascii="Trebuchet MS" w:hAnsi="Trebuchet MS"/>
+          <w:i/>
+          <w:iCs/>
+          <w:color w:val="808080" w:themeColor="background1" w:themeShade="80"/>
+          <w:sz w:val="18"/>
+          <w:szCs w:val="18"/>
+        </w:rPr>
+        <w:t>with</w:t>
+      </w:r>
+      <w:proofErr w:type="gramEnd"/>
+      <w:r>
+        <w:rPr>
+          <w:rFonts w:ascii="Trebuchet MS" w:hAnsi="Trebuchet MS"/>
+          <w:i/>
+          <w:iCs/>
+          <w:color w:val="808080" w:themeColor="background1" w:themeShade="80"/>
+          <w:sz w:val="18"/>
+          <w:szCs w:val="18"/>
+        </w:rPr>
+        <w:t xml:space="preserve"> this line:</w:t>
       </w:r>
     </w:p>
     <w:p>
@@ -11484,6 +11755,67 @@
           <w:szCs w:val="18"/>
         </w:rPr>
       </w:pPr>
+      <w:r>
+        <w:rPr>
+          <w:rFonts w:ascii="Trebuchet MS" w:hAnsi="Trebuchet MS"/>
+          <w:i/>
+          <w:iCs/>
+          <w:color w:val="808080" w:themeColor="background1" w:themeShade="80"/>
+          <w:sz w:val="18"/>
+          <w:szCs w:val="18"/>
+        </w:rPr>
+        <w:t>&lt;</w:t>
+      </w:r>
+      <w:proofErr w:type="spellStart"/>
+      <w:proofErr w:type="gramStart"/>
+      <w:r>
+        <w:rPr>
+          <w:rFonts w:ascii="Trebuchet MS" w:hAnsi="Trebuchet MS"/>
+          <w:i/>
+          <w:iCs/>
+          <w:color w:val="808080" w:themeColor="background1" w:themeShade="80"/>
+          <w:sz w:val="18"/>
+          <w:szCs w:val="18"/>
+        </w:rPr>
+        <w:t>isinclude</w:t>
+      </w:r>
+      <w:proofErr w:type="spellEnd"/>
+      <w:proofErr w:type="gramEnd"/>
+      <w:r>
+        <w:rPr>
+          <w:rFonts w:ascii="Trebuchet MS" w:hAnsi="Trebuchet MS"/>
+          <w:i/>
+          <w:iCs/>
+          <w:color w:val="808080" w:themeColor="background1" w:themeShade="80"/>
+          <w:sz w:val="18"/>
+          <w:szCs w:val="18"/>
+        </w:rPr>
+        <w:t xml:space="preserve"> template="product/components/</w:t>
+      </w:r>
+      <w:proofErr w:type="spellStart"/>
+      <w:r>
+        <w:rPr>
+          <w:rFonts w:ascii="Trebuchet MS" w:hAnsi="Trebuchet MS"/>
+          <w:i/>
+          <w:iCs/>
+          <w:color w:val="808080" w:themeColor="background1" w:themeShade="80"/>
+          <w:sz w:val="18"/>
+          <w:szCs w:val="18"/>
+        </w:rPr>
+        <w:t>turntoreviews</w:t>
+      </w:r>
+      <w:proofErr w:type="spellEnd"/>
+      <w:r>
+        <w:rPr>
+          <w:rFonts w:ascii="Trebuchet MS" w:hAnsi="Trebuchet MS"/>
+          <w:i/>
+          <w:iCs/>
+          <w:color w:val="808080" w:themeColor="background1" w:themeShade="80"/>
+          <w:sz w:val="18"/>
+          <w:szCs w:val="18"/>
+        </w:rPr>
+        <w:t>"/&gt;</w:t>
+      </w:r>
     </w:p>
     <w:p>
       <w:pPr>
@@ -11498,89 +11830,6 @@
           <w:szCs w:val="18"/>
         </w:rPr>
       </w:pPr>
-      <w:proofErr w:type="gramStart"/>
-      <w:r>
-        <w:rPr>
-          <w:rFonts w:ascii="Trebuchet MS" w:hAnsi="Trebuchet MS"/>
-          <w:i/>
-          <w:iCs/>
-          <w:color w:val="808080" w:themeColor="background1" w:themeShade="80"/>
-          <w:sz w:val="18"/>
-          <w:szCs w:val="18"/>
-        </w:rPr>
-        <w:t xml:space="preserve">6. </w:t>
-      </w:r>
-      <w:r>
-        <w:rPr>
-          <w:rFonts w:ascii="Trebuchet MS" w:hAnsi="Trebuchet MS"/>
-          <w:i/>
-          <w:iCs/>
-          <w:color w:val="808080" w:themeColor="background1" w:themeShade="80"/>
-          <w:sz w:val="18"/>
-          <w:szCs w:val="18"/>
-        </w:rPr>
-        <w:t>Optional.</w:t>
-      </w:r>
-      <w:proofErr w:type="gramEnd"/>
-      <w:r>
-        <w:rPr>
-          <w:rFonts w:ascii="Trebuchet MS" w:hAnsi="Trebuchet MS"/>
-          <w:i/>
-          <w:iCs/>
-          <w:color w:val="808080" w:themeColor="background1" w:themeShade="80"/>
-          <w:sz w:val="18"/>
-          <w:szCs w:val="18"/>
-        </w:rPr>
-        <w:t xml:space="preserve"> Replace the </w:t>
-      </w:r>
-      <w:proofErr w:type="spellStart"/>
-      <w:r>
-        <w:rPr>
-          <w:rFonts w:ascii="Trebuchet MS" w:hAnsi="Trebuchet MS"/>
-          <w:i/>
-          <w:iCs/>
-          <w:color w:val="808080" w:themeColor="background1" w:themeShade="80"/>
-          <w:sz w:val="18"/>
-          <w:szCs w:val="18"/>
-        </w:rPr>
-        <w:t>the</w:t>
-      </w:r>
-      <w:proofErr w:type="spellEnd"/>
-      <w:r>
-        <w:rPr>
-          <w:rFonts w:ascii="Trebuchet MS" w:hAnsi="Trebuchet MS"/>
-          <w:i/>
-          <w:iCs/>
-          <w:color w:val="808080" w:themeColor="background1" w:themeShade="80"/>
-          <w:sz w:val="18"/>
-          <w:szCs w:val="18"/>
-        </w:rPr>
-        <w:t xml:space="preserve"> built-in reviews with </w:t>
-      </w:r>
-      <w:proofErr w:type="spellStart"/>
-      <w:r>
-        <w:rPr>
-          <w:rFonts w:ascii="Trebuchet MS" w:hAnsi="Trebuchet MS"/>
-          <w:i/>
-          <w:iCs/>
-          <w:color w:val="808080" w:themeColor="background1" w:themeShade="80"/>
-          <w:sz w:val="18"/>
-          <w:szCs w:val="18"/>
-        </w:rPr>
-        <w:t>TurnTo</w:t>
-      </w:r>
-      <w:proofErr w:type="spellEnd"/>
-      <w:r>
-        <w:rPr>
-          <w:rFonts w:ascii="Trebuchet MS" w:hAnsi="Trebuchet MS"/>
-          <w:i/>
-          <w:iCs/>
-          <w:color w:val="808080" w:themeColor="background1" w:themeShade="80"/>
-          <w:sz w:val="18"/>
-          <w:szCs w:val="18"/>
-        </w:rPr>
-        <w:t xml:space="preserve"> reviews by replacing the contents on the DIV with an ID of tab4 with the following:</w:t>
-      </w:r>
     </w:p>
     <w:p>
       <w:pPr>
@@ -11618,6 +11867,209 @@
           <w:sz w:val="18"/>
           <w:szCs w:val="18"/>
         </w:rPr>
+        <w:t>Example of code in IXML:</w:t>
+      </w:r>
+    </w:p>
+    <w:p>
+      <w:pPr>
+        <w:spacing w:after="0" w:line="240" w:lineRule="auto"/>
+        <w:ind w:left="1080"/>
+        <w:rPr>
+          <w:rFonts w:ascii="Trebuchet MS" w:hAnsi="Trebuchet MS"/>
+          <w:i/>
+          <w:iCs/>
+          <w:color w:val="808080" w:themeColor="background1" w:themeShade="80"/>
+          <w:sz w:val="18"/>
+          <w:szCs w:val="18"/>
+        </w:rPr>
+      </w:pPr>
+      <w:r>
+        <w:rPr>
+          <w:rFonts w:ascii="Trebuchet MS" w:hAnsi="Trebuchet MS"/>
+          <w:i/>
+          <w:iCs/>
+          <w:noProof/>
+          <w:color w:val="808080" w:themeColor="background1" w:themeShade="80"/>
+          <w:sz w:val="18"/>
+          <w:szCs w:val="18"/>
+          <w:lang w:bidi="ar-SA"/>
+        </w:rPr>
+        <w:drawing>
+          <wp:inline distT="0" distB="0" distL="0" distR="0" wp14:anchorId="5BB46B91" wp14:editId="27032911">
+            <wp:extent cx="5810250" cy="2032000"/>
+            <wp:effectExtent l="0" t="0" r="0" b="0"/>
+            <wp:docPr id="1" name="Picture 1" descr="Macintosh HD:private:var:folders:36:jgk05pln11ndnfhpg034z6v40000gn:T:com.skitch.skitch:DMDC62B73F2-F526-4CFA-8926-5D4AF4C9B8EF:Java_-_app_storefront_core_cartridge_templates_default_product_producttopcontent_isml_-_Eclipse_-__Users_jherring_work_demandware_workspaces.png"/>
+            <wp:cNvGraphicFramePr>
+              <a:graphicFrameLocks xmlns:a="http://schemas.openxmlformats.org/drawingml/2006/main" noChangeAspect="1"/>
+            </wp:cNvGraphicFramePr>
+            <a:graphic xmlns:a="http://schemas.openxmlformats.org/drawingml/2006/main">
+              <a:graphicData uri="http://schemas.openxmlformats.org/drawingml/2006/picture">
+                <pic:pic xmlns:pic="http://schemas.openxmlformats.org/drawingml/2006/picture">
+                  <pic:nvPicPr>
+                    <pic:cNvPr id="0" name="Picture 1" descr="Macintosh HD:private:var:folders:36:jgk05pln11ndnfhpg034z6v40000gn:T:com.skitch.skitch:DMDC62B73F2-F526-4CFA-8926-5D4AF4C9B8EF:Java_-_app_storefront_core_cartridge_templates_default_product_producttopcontent_isml_-_Eclipse_-__Users_jherring_work_demandware_workspaces.png"/>
+                    <pic:cNvPicPr>
+                      <a:picLocks noChangeAspect="1" noChangeArrowheads="1"/>
+                    </pic:cNvPicPr>
+                  </pic:nvPicPr>
+                  <pic:blipFill>
+                    <a:blip r:embed="rId16">
+                      <a:extLst>
+                        <a:ext uri="{28A0092B-C50C-407E-A947-70E740481C1C}">
+                          <a14:useLocalDpi xmlns:a14="http://schemas.microsoft.com/office/drawing/2010/main" val="0"/>
+                        </a:ext>
+                      </a:extLst>
+                    </a:blip>
+                    <a:srcRect/>
+                    <a:stretch>
+                      <a:fillRect/>
+                    </a:stretch>
+                  </pic:blipFill>
+                  <pic:spPr bwMode="auto">
+                    <a:xfrm>
+                      <a:off x="0" y="0"/>
+                      <a:ext cx="5810250" cy="2032000"/>
+                    </a:xfrm>
+                    <a:prstGeom prst="rect">
+                      <a:avLst/>
+                    </a:prstGeom>
+                    <a:noFill/>
+                    <a:ln>
+                      <a:noFill/>
+                    </a:ln>
+                  </pic:spPr>
+                </pic:pic>
+              </a:graphicData>
+            </a:graphic>
+          </wp:inline>
+        </w:drawing>
+      </w:r>
+    </w:p>
+    <w:p>
+      <w:pPr>
+        <w:spacing w:after="0" w:line="240" w:lineRule="auto"/>
+        <w:ind w:left="1080"/>
+        <w:rPr>
+          <w:rFonts w:ascii="Trebuchet MS" w:hAnsi="Trebuchet MS"/>
+          <w:i/>
+          <w:iCs/>
+          <w:color w:val="808080" w:themeColor="background1" w:themeShade="80"/>
+          <w:sz w:val="18"/>
+          <w:szCs w:val="18"/>
+        </w:rPr>
+      </w:pPr>
+    </w:p>
+    <w:p>
+      <w:pPr>
+        <w:spacing w:after="0" w:line="240" w:lineRule="auto"/>
+        <w:ind w:left="1080"/>
+        <w:rPr>
+          <w:rFonts w:ascii="Trebuchet MS" w:hAnsi="Trebuchet MS"/>
+          <w:i/>
+          <w:iCs/>
+          <w:color w:val="808080" w:themeColor="background1" w:themeShade="80"/>
+          <w:sz w:val="18"/>
+          <w:szCs w:val="18"/>
+        </w:rPr>
+      </w:pPr>
+      <w:bookmarkStart w:id="35" w:name="_GoBack"/>
+      <w:bookmarkEnd w:id="35"/>
+    </w:p>
+    <w:p>
+      <w:pPr>
+        <w:spacing w:after="0" w:line="240" w:lineRule="auto"/>
+        <w:ind w:left="1080"/>
+        <w:rPr>
+          <w:rFonts w:ascii="Trebuchet MS" w:hAnsi="Trebuchet MS"/>
+          <w:i/>
+          <w:iCs/>
+          <w:color w:val="808080" w:themeColor="background1" w:themeShade="80"/>
+          <w:sz w:val="18"/>
+          <w:szCs w:val="18"/>
+        </w:rPr>
+      </w:pPr>
+      <w:r>
+        <w:rPr>
+          <w:rFonts w:ascii="Trebuchet MS" w:hAnsi="Trebuchet MS"/>
+          <w:i/>
+          <w:iCs/>
+          <w:color w:val="808080" w:themeColor="background1" w:themeShade="80"/>
+          <w:sz w:val="18"/>
+          <w:szCs w:val="18"/>
+        </w:rPr>
+        <w:t>6</w:t>
+      </w:r>
+      <w:r>
+        <w:rPr>
+          <w:rFonts w:ascii="Trebuchet MS" w:hAnsi="Trebuchet MS"/>
+          <w:i/>
+          <w:iCs/>
+          <w:color w:val="808080" w:themeColor="background1" w:themeShade="80"/>
+          <w:sz w:val="18"/>
+          <w:szCs w:val="18"/>
+        </w:rPr>
+        <w:t>. Add the teasers to the product page. Open templates/default/product/</w:t>
+      </w:r>
+      <w:proofErr w:type="spellStart"/>
+      <w:r>
+        <w:rPr>
+          <w:rFonts w:ascii="Trebuchet MS" w:hAnsi="Trebuchet MS"/>
+          <w:i/>
+          <w:iCs/>
+          <w:color w:val="808080" w:themeColor="background1" w:themeShade="80"/>
+          <w:sz w:val="18"/>
+          <w:szCs w:val="18"/>
+        </w:rPr>
+        <w:t>productcontent.isml</w:t>
+      </w:r>
+      <w:proofErr w:type="spellEnd"/>
+      <w:r>
+        <w:rPr>
+          <w:rFonts w:ascii="Trebuchet MS" w:hAnsi="Trebuchet MS"/>
+          <w:i/>
+          <w:iCs/>
+          <w:color w:val="808080" w:themeColor="background1" w:themeShade="80"/>
+          <w:sz w:val="18"/>
+          <w:szCs w:val="18"/>
+        </w:rPr>
+        <w:t xml:space="preserve"> and past the following code in the position where you'd like the teasers to appear. </w:t>
+      </w:r>
+    </w:p>
+    <w:p>
+      <w:pPr>
+        <w:spacing w:after="0" w:line="240" w:lineRule="auto"/>
+        <w:ind w:left="1080"/>
+        <w:rPr>
+          <w:rFonts w:ascii="Trebuchet MS" w:hAnsi="Trebuchet MS"/>
+          <w:i/>
+          <w:iCs/>
+          <w:color w:val="808080" w:themeColor="background1" w:themeShade="80"/>
+          <w:sz w:val="18"/>
+          <w:szCs w:val="18"/>
+        </w:rPr>
+      </w:pPr>
+    </w:p>
+    <w:p>
+      <w:pPr>
+        <w:spacing w:after="0" w:line="240" w:lineRule="auto"/>
+        <w:ind w:left="1080"/>
+        <w:rPr>
+          <w:rFonts w:ascii="Trebuchet MS" w:hAnsi="Trebuchet MS"/>
+          <w:i/>
+          <w:iCs/>
+          <w:color w:val="808080" w:themeColor="background1" w:themeShade="80"/>
+          <w:sz w:val="18"/>
+          <w:szCs w:val="18"/>
+        </w:rPr>
+      </w:pPr>
+      <w:r>
+        <w:rPr>
+          <w:rFonts w:ascii="Trebuchet MS" w:hAnsi="Trebuchet MS"/>
+          <w:i/>
+          <w:iCs/>
+          <w:color w:val="808080" w:themeColor="background1" w:themeShade="80"/>
+          <w:sz w:val="18"/>
+          <w:szCs w:val="18"/>
+        </w:rPr>
         <w:t>&lt;</w:t>
       </w:r>
       <w:proofErr w:type="spellStart"/>
@@ -11631,7 +12083,7 @@
           <w:sz w:val="18"/>
           <w:szCs w:val="18"/>
         </w:rPr>
-        <w:t>isinclude</w:t>
+        <w:t>isif</w:t>
       </w:r>
       <w:proofErr w:type="spellEnd"/>
       <w:proofErr w:type="gramEnd"/>
@@ -11644,7 +12096,7 @@
           <w:sz w:val="18"/>
           <w:szCs w:val="18"/>
         </w:rPr>
-        <w:t xml:space="preserve"> template="product/components/</w:t>
+        <w:t xml:space="preserve"> condition="${!</w:t>
       </w:r>
       <w:proofErr w:type="spellStart"/>
       <w:r>
@@ -11656,7 +12108,7 @@
           <w:sz w:val="18"/>
           <w:szCs w:val="18"/>
         </w:rPr>
-        <w:t>turntoreviews</w:t>
+        <w:t>isQuickView</w:t>
       </w:r>
       <w:proofErr w:type="spellEnd"/>
       <w:r>
@@ -11668,7 +12120,7 @@
           <w:sz w:val="18"/>
           <w:szCs w:val="18"/>
         </w:rPr>
-        <w:t>"/&gt;</w:t>
+        <w:t>}"&gt;</w:t>
       </w:r>
     </w:p>
     <w:p>
@@ -11684,6 +12136,65 @@
           <w:szCs w:val="18"/>
         </w:rPr>
       </w:pPr>
+      <w:r>
+        <w:rPr>
+          <w:rFonts w:ascii="Trebuchet MS" w:hAnsi="Trebuchet MS"/>
+          <w:i/>
+          <w:iCs/>
+          <w:color w:val="808080" w:themeColor="background1" w:themeShade="80"/>
+          <w:sz w:val="18"/>
+          <w:szCs w:val="18"/>
+        </w:rPr>
+        <w:t>    &lt;</w:t>
+      </w:r>
+      <w:proofErr w:type="gramStart"/>
+      <w:r>
+        <w:rPr>
+          <w:rFonts w:ascii="Trebuchet MS" w:hAnsi="Trebuchet MS"/>
+          <w:i/>
+          <w:iCs/>
+          <w:color w:val="808080" w:themeColor="background1" w:themeShade="80"/>
+          <w:sz w:val="18"/>
+          <w:szCs w:val="18"/>
+        </w:rPr>
+        <w:t>div</w:t>
+      </w:r>
+      <w:proofErr w:type="gramEnd"/>
+      <w:r>
+        <w:rPr>
+          <w:rFonts w:ascii="Trebuchet MS" w:hAnsi="Trebuchet MS"/>
+          <w:i/>
+          <w:iCs/>
+          <w:color w:val="808080" w:themeColor="background1" w:themeShade="80"/>
+          <w:sz w:val="18"/>
+          <w:szCs w:val="18"/>
+        </w:rPr>
+        <w:t xml:space="preserve"> class="</w:t>
+      </w:r>
+      <w:proofErr w:type="spellStart"/>
+      <w:r>
+        <w:rPr>
+          <w:rFonts w:ascii="Trebuchet MS" w:hAnsi="Trebuchet MS"/>
+          <w:i/>
+          <w:iCs/>
+          <w:color w:val="808080" w:themeColor="background1" w:themeShade="80"/>
+          <w:sz w:val="18"/>
+          <w:szCs w:val="18"/>
+        </w:rPr>
+        <w:t>TurnToItemTeaser</w:t>
+      </w:r>
+      <w:proofErr w:type="spellEnd"/>
+      <w:r>
+        <w:rPr>
+          <w:rFonts w:ascii="Trebuchet MS" w:hAnsi="Trebuchet MS"/>
+          <w:i/>
+          <w:iCs/>
+          <w:color w:val="808080" w:themeColor="background1" w:themeShade="80"/>
+          <w:sz w:val="18"/>
+          <w:szCs w:val="18"/>
+        </w:rPr>
+        <w:t>"&gt;&lt;/div&gt;</w:t>
+      </w:r>
     </w:p>
     <w:p>
       <w:pPr>
@@ -11707,31 +12218,81 @@
           <w:sz w:val="18"/>
           <w:szCs w:val="18"/>
         </w:rPr>
-        <w:t>7. Add the teasers to the product page. Open templates/default/product/</w:t>
+        <w:t>    &lt;</w:t>
       </w:r>
       <w:proofErr w:type="spellStart"/>
-      <w:r>
-        <w:rPr>
-          <w:rFonts w:ascii="Trebuchet MS" w:hAnsi="Trebuchet MS"/>
-          <w:i/>
-          <w:iCs/>
-          <w:color w:val="808080" w:themeColor="background1" w:themeShade="80"/>
-          <w:sz w:val="18"/>
-          <w:szCs w:val="18"/>
-        </w:rPr>
-        <w:t>productcontent.isml</w:t>
+      <w:proofErr w:type="gramStart"/>
+      <w:r>
+        <w:rPr>
+          <w:rFonts w:ascii="Trebuchet MS" w:hAnsi="Trebuchet MS"/>
+          <w:i/>
+          <w:iCs/>
+          <w:color w:val="808080" w:themeColor="background1" w:themeShade="80"/>
+          <w:sz w:val="18"/>
+          <w:szCs w:val="18"/>
+        </w:rPr>
+        <w:t>isif</w:t>
       </w:r>
       <w:proofErr w:type="spellEnd"/>
-      <w:r>
-        <w:rPr>
-          <w:rFonts w:ascii="Trebuchet MS" w:hAnsi="Trebuchet MS"/>
-          <w:i/>
-          <w:iCs/>
-          <w:color w:val="808080" w:themeColor="background1" w:themeShade="80"/>
-          <w:sz w:val="18"/>
-          <w:szCs w:val="18"/>
-        </w:rPr>
-        <w:t xml:space="preserve"> and past the following code in the position where you'd like the teasers to appear. </w:t>
+      <w:proofErr w:type="gramEnd"/>
+      <w:r>
+        <w:rPr>
+          <w:rFonts w:ascii="Trebuchet MS" w:hAnsi="Trebuchet MS"/>
+          <w:i/>
+          <w:iCs/>
+          <w:color w:val="808080" w:themeColor="background1" w:themeShade="80"/>
+          <w:sz w:val="18"/>
+          <w:szCs w:val="18"/>
+        </w:rPr>
+        <w:t xml:space="preserve"> condition="${</w:t>
+      </w:r>
+      <w:proofErr w:type="spellStart"/>
+      <w:r>
+        <w:rPr>
+          <w:rFonts w:ascii="Trebuchet MS" w:hAnsi="Trebuchet MS"/>
+          <w:i/>
+          <w:iCs/>
+          <w:color w:val="808080" w:themeColor="background1" w:themeShade="80"/>
+          <w:sz w:val="18"/>
+          <w:szCs w:val="18"/>
+        </w:rPr>
+        <w:t>pdict.CurrentHttpParameterMap.format.stringValue</w:t>
+      </w:r>
+      <w:proofErr w:type="spellEnd"/>
+      <w:r>
+        <w:rPr>
+          <w:rFonts w:ascii="Trebuchet MS" w:hAnsi="Trebuchet MS"/>
+          <w:i/>
+          <w:iCs/>
+          <w:color w:val="808080" w:themeColor="background1" w:themeShade="80"/>
+          <w:sz w:val="18"/>
+          <w:szCs w:val="18"/>
+        </w:rPr>
+        <w:t xml:space="preserve"> == '</w:t>
+      </w:r>
+      <w:proofErr w:type="spellStart"/>
+      <w:r>
+        <w:rPr>
+          <w:rFonts w:ascii="Trebuchet MS" w:hAnsi="Trebuchet MS"/>
+          <w:i/>
+          <w:iCs/>
+          <w:color w:val="808080" w:themeColor="background1" w:themeShade="80"/>
+          <w:sz w:val="18"/>
+          <w:szCs w:val="18"/>
+        </w:rPr>
+        <w:t>ajax</w:t>
+      </w:r>
+      <w:proofErr w:type="spellEnd"/>
+      <w:r>
+        <w:rPr>
+          <w:rFonts w:ascii="Trebuchet MS" w:hAnsi="Trebuchet MS"/>
+          <w:i/>
+          <w:iCs/>
+          <w:color w:val="808080" w:themeColor="background1" w:themeShade="80"/>
+          <w:sz w:val="18"/>
+          <w:szCs w:val="18"/>
+        </w:rPr>
+        <w:t>'}"&gt;</w:t>
       </w:r>
     </w:p>
     <w:p>
@@ -11747,6 +12308,65 @@
           <w:szCs w:val="18"/>
         </w:rPr>
       </w:pPr>
+      <w:r>
+        <w:rPr>
+          <w:rFonts w:ascii="Trebuchet MS" w:hAnsi="Trebuchet MS"/>
+          <w:i/>
+          <w:iCs/>
+          <w:color w:val="808080" w:themeColor="background1" w:themeShade="80"/>
+          <w:sz w:val="18"/>
+          <w:szCs w:val="18"/>
+        </w:rPr>
+        <w:t>    &lt;</w:t>
+      </w:r>
+      <w:proofErr w:type="gramStart"/>
+      <w:r>
+        <w:rPr>
+          <w:rFonts w:ascii="Trebuchet MS" w:hAnsi="Trebuchet MS"/>
+          <w:i/>
+          <w:iCs/>
+          <w:color w:val="808080" w:themeColor="background1" w:themeShade="80"/>
+          <w:sz w:val="18"/>
+          <w:szCs w:val="18"/>
+        </w:rPr>
+        <w:t>script</w:t>
+      </w:r>
+      <w:proofErr w:type="gramEnd"/>
+      <w:r>
+        <w:rPr>
+          <w:rFonts w:ascii="Trebuchet MS" w:hAnsi="Trebuchet MS"/>
+          <w:i/>
+          <w:iCs/>
+          <w:color w:val="808080" w:themeColor="background1" w:themeShade="80"/>
+          <w:sz w:val="18"/>
+          <w:szCs w:val="18"/>
+        </w:rPr>
+        <w:t xml:space="preserve"> type="text/</w:t>
+      </w:r>
+      <w:proofErr w:type="spellStart"/>
+      <w:r>
+        <w:rPr>
+          <w:rFonts w:ascii="Trebuchet MS" w:hAnsi="Trebuchet MS"/>
+          <w:i/>
+          <w:iCs/>
+          <w:color w:val="808080" w:themeColor="background1" w:themeShade="80"/>
+          <w:sz w:val="18"/>
+          <w:szCs w:val="18"/>
+        </w:rPr>
+        <w:t>javascript</w:t>
+      </w:r>
+      <w:proofErr w:type="spellEnd"/>
+      <w:r>
+        <w:rPr>
+          <w:rFonts w:ascii="Trebuchet MS" w:hAnsi="Trebuchet MS"/>
+          <w:i/>
+          <w:iCs/>
+          <w:color w:val="808080" w:themeColor="background1" w:themeShade="80"/>
+          <w:sz w:val="18"/>
+          <w:szCs w:val="18"/>
+        </w:rPr>
+        <w:t>"&gt;</w:t>
+      </w:r>
     </w:p>
     <w:p>
       <w:pPr>
@@ -11770,7 +12390,7 @@
           <w:sz w:val="18"/>
           <w:szCs w:val="18"/>
         </w:rPr>
-        <w:t>&lt;</w:t>
+        <w:t>        </w:t>
       </w:r>
       <w:proofErr w:type="spellStart"/>
       <w:proofErr w:type="gramStart"/>
@@ -11783,7 +12403,7 @@
           <w:sz w:val="18"/>
           <w:szCs w:val="18"/>
         </w:rPr>
-        <w:t>isif</w:t>
+        <w:t>jQuery</w:t>
       </w:r>
       <w:proofErr w:type="spellEnd"/>
       <w:proofErr w:type="gramEnd"/>
@@ -11796,7 +12416,7 @@
           <w:sz w:val="18"/>
           <w:szCs w:val="18"/>
         </w:rPr>
-        <w:t xml:space="preserve"> condition="${!</w:t>
+        <w:t>('.</w:t>
       </w:r>
       <w:proofErr w:type="spellStart"/>
       <w:r>
@@ -11808,7 +12428,7 @@
           <w:sz w:val="18"/>
           <w:szCs w:val="18"/>
         </w:rPr>
-        <w:t>isQuickView</w:t>
+        <w:t>TurnToItemTeaser</w:t>
       </w:r>
       <w:proofErr w:type="spellEnd"/>
       <w:r>
@@ -11820,7 +12440,55 @@
           <w:sz w:val="18"/>
           <w:szCs w:val="18"/>
         </w:rPr>
-        <w:t>}"&gt;</w:t>
+        <w:t>').html(</w:t>
+      </w:r>
+      <w:proofErr w:type="spellStart"/>
+      <w:r>
+        <w:rPr>
+          <w:rFonts w:ascii="Trebuchet MS" w:hAnsi="Trebuchet MS"/>
+          <w:i/>
+          <w:iCs/>
+          <w:color w:val="808080" w:themeColor="background1" w:themeShade="80"/>
+          <w:sz w:val="18"/>
+          <w:szCs w:val="18"/>
+        </w:rPr>
+        <w:t>staticItemTeaserDisplay</w:t>
+      </w:r>
+      <w:proofErr w:type="spellEnd"/>
+      <w:r>
+        <w:rPr>
+          <w:rFonts w:ascii="Trebuchet MS" w:hAnsi="Trebuchet MS"/>
+          <w:i/>
+          <w:iCs/>
+          <w:color w:val="808080" w:themeColor="background1" w:themeShade="80"/>
+          <w:sz w:val="18"/>
+          <w:szCs w:val="18"/>
+        </w:rPr>
+        <w:t>(</w:t>
+      </w:r>
+      <w:proofErr w:type="spellStart"/>
+      <w:r>
+        <w:rPr>
+          <w:rFonts w:ascii="Trebuchet MS" w:hAnsi="Trebuchet MS"/>
+          <w:i/>
+          <w:iCs/>
+          <w:color w:val="808080" w:themeColor="background1" w:themeShade="80"/>
+          <w:sz w:val="18"/>
+          <w:szCs w:val="18"/>
+        </w:rPr>
+        <w:t>TurnToItemData</w:t>
+      </w:r>
+      <w:proofErr w:type="spellEnd"/>
+      <w:r>
+        <w:rPr>
+          <w:rFonts w:ascii="Trebuchet MS" w:hAnsi="Trebuchet MS"/>
+          <w:i/>
+          <w:iCs/>
+          <w:color w:val="808080" w:themeColor="background1" w:themeShade="80"/>
+          <w:sz w:val="18"/>
+          <w:szCs w:val="18"/>
+        </w:rPr>
+        <w:t>));</w:t>
       </w:r>
     </w:p>
     <w:p>
@@ -11845,55 +12513,7 @@
           <w:sz w:val="18"/>
           <w:szCs w:val="18"/>
         </w:rPr>
-        <w:t>    &lt;</w:t>
-      </w:r>
-      <w:proofErr w:type="gramStart"/>
-      <w:r>
-        <w:rPr>
-          <w:rFonts w:ascii="Trebuchet MS" w:hAnsi="Trebuchet MS"/>
-          <w:i/>
-          <w:iCs/>
-          <w:color w:val="808080" w:themeColor="background1" w:themeShade="80"/>
-          <w:sz w:val="18"/>
-          <w:szCs w:val="18"/>
-        </w:rPr>
-        <w:t>div</w:t>
-      </w:r>
-      <w:proofErr w:type="gramEnd"/>
-      <w:r>
-        <w:rPr>
-          <w:rFonts w:ascii="Trebuchet MS" w:hAnsi="Trebuchet MS"/>
-          <w:i/>
-          <w:iCs/>
-          <w:color w:val="808080" w:themeColor="background1" w:themeShade="80"/>
-          <w:sz w:val="18"/>
-          <w:szCs w:val="18"/>
-        </w:rPr>
-        <w:t xml:space="preserve"> class="</w:t>
-      </w:r>
-      <w:proofErr w:type="spellStart"/>
-      <w:r>
-        <w:rPr>
-          <w:rFonts w:ascii="Trebuchet MS" w:hAnsi="Trebuchet MS"/>
-          <w:i/>
-          <w:iCs/>
-          <w:color w:val="808080" w:themeColor="background1" w:themeShade="80"/>
-          <w:sz w:val="18"/>
-          <w:szCs w:val="18"/>
-        </w:rPr>
-        <w:t>TurnToItemTeaser</w:t>
-      </w:r>
-      <w:proofErr w:type="spellEnd"/>
-      <w:r>
-        <w:rPr>
-          <w:rFonts w:ascii="Trebuchet MS" w:hAnsi="Trebuchet MS"/>
-          <w:i/>
-          <w:iCs/>
-          <w:color w:val="808080" w:themeColor="background1" w:themeShade="80"/>
-          <w:sz w:val="18"/>
-          <w:szCs w:val="18"/>
-        </w:rPr>
-        <w:t>"&gt;&lt;/div&gt;</w:t>
+        <w:t>    &lt;/script&gt;</w:t>
       </w:r>
     </w:p>
     <w:p>
@@ -11918,6 +12538,226 @@
           <w:sz w:val="18"/>
           <w:szCs w:val="18"/>
         </w:rPr>
+        <w:t>    &lt;/</w:t>
+      </w:r>
+      <w:proofErr w:type="spellStart"/>
+      <w:r>
+        <w:rPr>
+          <w:rFonts w:ascii="Trebuchet MS" w:hAnsi="Trebuchet MS"/>
+          <w:i/>
+          <w:iCs/>
+          <w:color w:val="808080" w:themeColor="background1" w:themeShade="80"/>
+          <w:sz w:val="18"/>
+          <w:szCs w:val="18"/>
+        </w:rPr>
+        <w:t>isif</w:t>
+      </w:r>
+      <w:proofErr w:type="spellEnd"/>
+      <w:r>
+        <w:rPr>
+          <w:rFonts w:ascii="Trebuchet MS" w:hAnsi="Trebuchet MS"/>
+          <w:i/>
+          <w:iCs/>
+          <w:color w:val="808080" w:themeColor="background1" w:themeShade="80"/>
+          <w:sz w:val="18"/>
+          <w:szCs w:val="18"/>
+        </w:rPr>
+        <w:t>&gt;</w:t>
+      </w:r>
+    </w:p>
+    <w:p>
+      <w:pPr>
+        <w:spacing w:after="0" w:line="240" w:lineRule="auto"/>
+        <w:ind w:left="1080"/>
+        <w:rPr>
+          <w:rFonts w:ascii="Trebuchet MS" w:hAnsi="Trebuchet MS"/>
+          <w:i/>
+          <w:iCs/>
+          <w:color w:val="808080" w:themeColor="background1" w:themeShade="80"/>
+          <w:sz w:val="18"/>
+          <w:szCs w:val="18"/>
+        </w:rPr>
+      </w:pPr>
+      <w:r>
+        <w:rPr>
+          <w:rFonts w:ascii="Trebuchet MS" w:hAnsi="Trebuchet MS"/>
+          <w:i/>
+          <w:iCs/>
+          <w:color w:val="808080" w:themeColor="background1" w:themeShade="80"/>
+          <w:sz w:val="18"/>
+          <w:szCs w:val="18"/>
+        </w:rPr>
+        <w:t> </w:t>
+      </w:r>
+    </w:p>
+    <w:p>
+      <w:pPr>
+        <w:spacing w:after="0" w:line="240" w:lineRule="auto"/>
+        <w:ind w:left="1080"/>
+        <w:rPr>
+          <w:rFonts w:ascii="Trebuchet MS" w:hAnsi="Trebuchet MS"/>
+          <w:i/>
+          <w:iCs/>
+          <w:color w:val="808080" w:themeColor="background1" w:themeShade="80"/>
+          <w:sz w:val="18"/>
+          <w:szCs w:val="18"/>
+        </w:rPr>
+      </w:pPr>
+      <w:r>
+        <w:rPr>
+          <w:rFonts w:ascii="Trebuchet MS" w:hAnsi="Trebuchet MS"/>
+          <w:i/>
+          <w:iCs/>
+          <w:color w:val="808080" w:themeColor="background1" w:themeShade="80"/>
+          <w:sz w:val="18"/>
+          <w:szCs w:val="18"/>
+        </w:rPr>
+        <w:t>    &lt;</w:t>
+      </w:r>
+      <w:proofErr w:type="gramStart"/>
+      <w:r>
+        <w:rPr>
+          <w:rFonts w:ascii="Trebuchet MS" w:hAnsi="Trebuchet MS"/>
+          <w:i/>
+          <w:iCs/>
+          <w:color w:val="808080" w:themeColor="background1" w:themeShade="80"/>
+          <w:sz w:val="18"/>
+          <w:szCs w:val="18"/>
+        </w:rPr>
+        <w:t>!-</w:t>
+      </w:r>
+      <w:proofErr w:type="gramEnd"/>
+      <w:r>
+        <w:rPr>
+          <w:rFonts w:ascii="Trebuchet MS" w:hAnsi="Trebuchet MS"/>
+          <w:i/>
+          <w:iCs/>
+          <w:color w:val="808080" w:themeColor="background1" w:themeShade="80"/>
+          <w:sz w:val="18"/>
+          <w:szCs w:val="18"/>
+        </w:rPr>
+        <w:t xml:space="preserve">- Optional.  Only needed if you plan on using reviews from </w:t>
+      </w:r>
+      <w:proofErr w:type="spellStart"/>
+      <w:r>
+        <w:rPr>
+          <w:rFonts w:ascii="Trebuchet MS" w:hAnsi="Trebuchet MS"/>
+          <w:i/>
+          <w:iCs/>
+          <w:color w:val="808080" w:themeColor="background1" w:themeShade="80"/>
+          <w:sz w:val="18"/>
+          <w:szCs w:val="18"/>
+        </w:rPr>
+        <w:t>TurnTo</w:t>
+      </w:r>
+      <w:proofErr w:type="spellEnd"/>
+      <w:r>
+        <w:rPr>
+          <w:rFonts w:ascii="Trebuchet MS" w:hAnsi="Trebuchet MS"/>
+          <w:i/>
+          <w:iCs/>
+          <w:color w:val="808080" w:themeColor="background1" w:themeShade="80"/>
+          <w:sz w:val="18"/>
+          <w:szCs w:val="18"/>
+        </w:rPr>
+        <w:t xml:space="preserve"> --&gt;</w:t>
+      </w:r>
+    </w:p>
+    <w:p>
+      <w:pPr>
+        <w:spacing w:after="0" w:line="240" w:lineRule="auto"/>
+        <w:ind w:left="1080"/>
+        <w:rPr>
+          <w:rFonts w:ascii="Trebuchet MS" w:hAnsi="Trebuchet MS"/>
+          <w:i/>
+          <w:iCs/>
+          <w:color w:val="808080" w:themeColor="background1" w:themeShade="80"/>
+          <w:sz w:val="18"/>
+          <w:szCs w:val="18"/>
+        </w:rPr>
+      </w:pPr>
+      <w:r>
+        <w:rPr>
+          <w:rFonts w:ascii="Trebuchet MS" w:hAnsi="Trebuchet MS"/>
+          <w:i/>
+          <w:iCs/>
+          <w:color w:val="808080" w:themeColor="background1" w:themeShade="80"/>
+          <w:sz w:val="18"/>
+          <w:szCs w:val="18"/>
+        </w:rPr>
+        <w:t>    &lt;</w:t>
+      </w:r>
+      <w:proofErr w:type="gramStart"/>
+      <w:r>
+        <w:rPr>
+          <w:rFonts w:ascii="Trebuchet MS" w:hAnsi="Trebuchet MS"/>
+          <w:i/>
+          <w:iCs/>
+          <w:color w:val="808080" w:themeColor="background1" w:themeShade="80"/>
+          <w:sz w:val="18"/>
+          <w:szCs w:val="18"/>
+        </w:rPr>
+        <w:t>div</w:t>
+      </w:r>
+      <w:proofErr w:type="gramEnd"/>
+      <w:r>
+        <w:rPr>
+          <w:rFonts w:ascii="Trebuchet MS" w:hAnsi="Trebuchet MS"/>
+          <w:i/>
+          <w:iCs/>
+          <w:color w:val="808080" w:themeColor="background1" w:themeShade="80"/>
+          <w:sz w:val="18"/>
+          <w:szCs w:val="18"/>
+        </w:rPr>
+        <w:t xml:space="preserve"> class="</w:t>
+      </w:r>
+      <w:proofErr w:type="spellStart"/>
+      <w:r>
+        <w:rPr>
+          <w:rFonts w:ascii="Trebuchet MS" w:hAnsi="Trebuchet MS"/>
+          <w:i/>
+          <w:iCs/>
+          <w:color w:val="808080" w:themeColor="background1" w:themeShade="80"/>
+          <w:sz w:val="18"/>
+          <w:szCs w:val="18"/>
+        </w:rPr>
+        <w:t>TurnToReviewsTeaser</w:t>
+      </w:r>
+      <w:proofErr w:type="spellEnd"/>
+      <w:r>
+        <w:rPr>
+          <w:rFonts w:ascii="Trebuchet MS" w:hAnsi="Trebuchet MS"/>
+          <w:i/>
+          <w:iCs/>
+          <w:color w:val="808080" w:themeColor="background1" w:themeShade="80"/>
+          <w:sz w:val="18"/>
+          <w:szCs w:val="18"/>
+        </w:rPr>
+        <w:t>"&gt;&lt;/div&gt;</w:t>
+      </w:r>
+    </w:p>
+    <w:p>
+      <w:pPr>
+        <w:spacing w:after="0" w:line="240" w:lineRule="auto"/>
+        <w:ind w:left="1080"/>
+        <w:rPr>
+          <w:rFonts w:ascii="Trebuchet MS" w:hAnsi="Trebuchet MS"/>
+          <w:i/>
+          <w:iCs/>
+          <w:color w:val="808080" w:themeColor="background1" w:themeShade="80"/>
+          <w:sz w:val="18"/>
+          <w:szCs w:val="18"/>
+        </w:rPr>
+      </w:pPr>
+      <w:r>
+        <w:rPr>
+          <w:rFonts w:ascii="Trebuchet MS" w:hAnsi="Trebuchet MS"/>
+          <w:i/>
+          <w:iCs/>
+          <w:color w:val="808080" w:themeColor="background1" w:themeShade="80"/>
+          <w:sz w:val="18"/>
+          <w:szCs w:val="18"/>
+        </w:rPr>
         <w:t>    &lt;</w:t>
       </w:r>
       <w:proofErr w:type="spellStart"/>
@@ -12103,20 +12943,9 @@
           <w:sz w:val="18"/>
           <w:szCs w:val="18"/>
         </w:rPr>
-        <w:t>TurnTojQuery</w:t>
+        <w:t>jQuery</w:t>
       </w:r>
       <w:proofErr w:type="spellEnd"/>
-      <w:r>
-        <w:rPr>
-          <w:rFonts w:ascii="Trebuchet MS" w:hAnsi="Trebuchet MS"/>
-          <w:i/>
-          <w:iCs/>
-          <w:color w:val="808080" w:themeColor="background1" w:themeShade="80"/>
-          <w:sz w:val="18"/>
-          <w:szCs w:val="18"/>
-        </w:rPr>
-        <w:t>(</w:t>
-      </w:r>
       <w:proofErr w:type="gramEnd"/>
       <w:r>
         <w:rPr>
@@ -12127,7 +12956,7 @@
           <w:sz w:val="18"/>
           <w:szCs w:val="18"/>
         </w:rPr>
-        <w:t>'.</w:t>
+        <w:t>('.</w:t>
       </w:r>
       <w:proofErr w:type="spellStart"/>
       <w:r>
@@ -12139,7 +12968,7 @@
           <w:sz w:val="18"/>
           <w:szCs w:val="18"/>
         </w:rPr>
-        <w:t>TurnToItemTeaser</w:t>
+        <w:t>TurnToReviewsTeaser</w:t>
       </w:r>
       <w:proofErr w:type="spellEnd"/>
       <w:r>
@@ -12163,7 +12992,7 @@
           <w:sz w:val="18"/>
           <w:szCs w:val="18"/>
         </w:rPr>
-        <w:t>staticItemTeaserDisplay</w:t>
+        <w:t>staticReviewsTeaserDisplay</w:t>
       </w:r>
       <w:proofErr w:type="spellEnd"/>
       <w:r>
@@ -12175,7 +13004,7 @@
           <w:sz w:val="18"/>
           <w:szCs w:val="18"/>
         </w:rPr>
-        <w:t>(</w:t>
+        <w:t xml:space="preserve">(null, </w:t>
       </w:r>
       <w:proofErr w:type="spellStart"/>
       <w:r>
@@ -12298,7 +13127,31 @@
           <w:sz w:val="18"/>
           <w:szCs w:val="18"/>
         </w:rPr>
-        <w:t> </w:t>
+        <w:t>&lt;/</w:t>
+      </w:r>
+      <w:proofErr w:type="spellStart"/>
+      <w:r>
+        <w:rPr>
+          <w:rFonts w:ascii="Trebuchet MS" w:hAnsi="Trebuchet MS"/>
+          <w:i/>
+          <w:iCs/>
+          <w:color w:val="808080" w:themeColor="background1" w:themeShade="80"/>
+          <w:sz w:val="18"/>
+          <w:szCs w:val="18"/>
+        </w:rPr>
+        <w:t>isif</w:t>
+      </w:r>
+      <w:proofErr w:type="spellEnd"/>
+      <w:r>
+        <w:rPr>
+          <w:rFonts w:ascii="Trebuchet MS" w:hAnsi="Trebuchet MS"/>
+          <w:i/>
+          <w:iCs/>
+          <w:color w:val="808080" w:themeColor="background1" w:themeShade="80"/>
+          <w:sz w:val="18"/>
+          <w:szCs w:val="18"/>
+        </w:rPr>
+        <w:t>&gt;</w:t>
       </w:r>
     </w:p>
     <w:p>
@@ -12314,65 +13167,6 @@
           <w:szCs w:val="18"/>
         </w:rPr>
       </w:pPr>
-      <w:r>
-        <w:rPr>
-          <w:rFonts w:ascii="Trebuchet MS" w:hAnsi="Trebuchet MS"/>
-          <w:i/>
-          <w:iCs/>
-          <w:color w:val="808080" w:themeColor="background1" w:themeShade="80"/>
-          <w:sz w:val="18"/>
-          <w:szCs w:val="18"/>
-        </w:rPr>
-        <w:t>    &lt;</w:t>
-      </w:r>
-      <w:proofErr w:type="gramStart"/>
-      <w:r>
-        <w:rPr>
-          <w:rFonts w:ascii="Trebuchet MS" w:hAnsi="Trebuchet MS"/>
-          <w:i/>
-          <w:iCs/>
-          <w:color w:val="808080" w:themeColor="background1" w:themeShade="80"/>
-          <w:sz w:val="18"/>
-          <w:szCs w:val="18"/>
-        </w:rPr>
-        <w:t>!-</w:t>
-      </w:r>
-      <w:proofErr w:type="gramEnd"/>
-      <w:r>
-        <w:rPr>
-          <w:rFonts w:ascii="Trebuchet MS" w:hAnsi="Trebuchet MS"/>
-          <w:i/>
-          <w:iCs/>
-          <w:color w:val="808080" w:themeColor="background1" w:themeShade="80"/>
-          <w:sz w:val="18"/>
-          <w:szCs w:val="18"/>
-        </w:rPr>
-        <w:t xml:space="preserve">- Optional.  Only needed if you plan on using reviews from </w:t>
-      </w:r>
-      <w:proofErr w:type="spellStart"/>
-      <w:r>
-        <w:rPr>
-          <w:rFonts w:ascii="Trebuchet MS" w:hAnsi="Trebuchet MS"/>
-          <w:i/>
-          <w:iCs/>
-          <w:color w:val="808080" w:themeColor="background1" w:themeShade="80"/>
-          <w:sz w:val="18"/>
-          <w:szCs w:val="18"/>
-        </w:rPr>
-        <w:t>TurnTo</w:t>
-      </w:r>
-      <w:proofErr w:type="spellEnd"/>
-      <w:r>
-        <w:rPr>
-          <w:rFonts w:ascii="Trebuchet MS" w:hAnsi="Trebuchet MS"/>
-          <w:i/>
-          <w:iCs/>
-          <w:color w:val="808080" w:themeColor="background1" w:themeShade="80"/>
-          <w:sz w:val="18"/>
-          <w:szCs w:val="18"/>
-        </w:rPr>
-        <w:t xml:space="preserve"> --&gt;</w:t>
-      </w:r>
     </w:p>
     <w:p>
       <w:pPr>
@@ -12387,65 +13181,6 @@
           <w:szCs w:val="18"/>
         </w:rPr>
       </w:pPr>
-      <w:r>
-        <w:rPr>
-          <w:rFonts w:ascii="Trebuchet MS" w:hAnsi="Trebuchet MS"/>
-          <w:i/>
-          <w:iCs/>
-          <w:color w:val="808080" w:themeColor="background1" w:themeShade="80"/>
-          <w:sz w:val="18"/>
-          <w:szCs w:val="18"/>
-        </w:rPr>
-        <w:t>    &lt;</w:t>
-      </w:r>
-      <w:proofErr w:type="gramStart"/>
-      <w:r>
-        <w:rPr>
-          <w:rFonts w:ascii="Trebuchet MS" w:hAnsi="Trebuchet MS"/>
-          <w:i/>
-          <w:iCs/>
-          <w:color w:val="808080" w:themeColor="background1" w:themeShade="80"/>
-          <w:sz w:val="18"/>
-          <w:szCs w:val="18"/>
-        </w:rPr>
-        <w:t>div</w:t>
-      </w:r>
-      <w:proofErr w:type="gramEnd"/>
-      <w:r>
-        <w:rPr>
-          <w:rFonts w:ascii="Trebuchet MS" w:hAnsi="Trebuchet MS"/>
-          <w:i/>
-          <w:iCs/>
-          <w:color w:val="808080" w:themeColor="background1" w:themeShade="80"/>
-          <w:sz w:val="18"/>
-          <w:szCs w:val="18"/>
-        </w:rPr>
-        <w:t xml:space="preserve"> class="</w:t>
-      </w:r>
-      <w:proofErr w:type="spellStart"/>
-      <w:r>
-        <w:rPr>
-          <w:rFonts w:ascii="Trebuchet MS" w:hAnsi="Trebuchet MS"/>
-          <w:i/>
-          <w:iCs/>
-          <w:color w:val="808080" w:themeColor="background1" w:themeShade="80"/>
-          <w:sz w:val="18"/>
-          <w:szCs w:val="18"/>
-        </w:rPr>
-        <w:t>TurnToReviewsTeaser</w:t>
-      </w:r>
-      <w:proofErr w:type="spellEnd"/>
-      <w:r>
-        <w:rPr>
-          <w:rFonts w:ascii="Trebuchet MS" w:hAnsi="Trebuchet MS"/>
-          <w:i/>
-          <w:iCs/>
-          <w:color w:val="808080" w:themeColor="background1" w:themeShade="80"/>
-          <w:sz w:val="18"/>
-          <w:szCs w:val="18"/>
-        </w:rPr>
-        <w:t>"&gt;&lt;/div&gt;</w:t>
-      </w:r>
     </w:p>
     <w:p>
       <w:pPr>
@@ -12469,9 +13204,350 @@
           <w:sz w:val="18"/>
           <w:szCs w:val="18"/>
         </w:rPr>
-        <w:t>    &lt;</w:t>
+        <w:t>7</w:t>
+      </w:r>
+      <w:r>
+        <w:rPr>
+          <w:rFonts w:ascii="Trebuchet MS" w:hAnsi="Trebuchet MS"/>
+          <w:i/>
+          <w:iCs/>
+          <w:color w:val="808080" w:themeColor="background1" w:themeShade="80"/>
+          <w:sz w:val="18"/>
+          <w:szCs w:val="18"/>
+        </w:rPr>
+        <w:t xml:space="preserve">. The </w:t>
       </w:r>
       <w:proofErr w:type="spellStart"/>
+      <w:r>
+        <w:rPr>
+          <w:rFonts w:ascii="Trebuchet MS" w:hAnsi="Trebuchet MS"/>
+          <w:i/>
+          <w:iCs/>
+          <w:color w:val="808080" w:themeColor="background1" w:themeShade="80"/>
+          <w:sz w:val="18"/>
+          <w:szCs w:val="18"/>
+        </w:rPr>
+        <w:t>css</w:t>
+      </w:r>
+      <w:proofErr w:type="spellEnd"/>
+      <w:r>
+        <w:rPr>
+          <w:rFonts w:ascii="Trebuchet MS" w:hAnsi="Trebuchet MS"/>
+          <w:i/>
+          <w:iCs/>
+          <w:color w:val="808080" w:themeColor="background1" w:themeShade="80"/>
+          <w:sz w:val="18"/>
+          <w:szCs w:val="18"/>
+        </w:rPr>
+        <w:t xml:space="preserve"> for the </w:t>
+      </w:r>
+      <w:proofErr w:type="spellStart"/>
+      <w:r>
+        <w:rPr>
+          <w:rFonts w:ascii="Trebuchet MS" w:hAnsi="Trebuchet MS"/>
+          <w:i/>
+          <w:iCs/>
+          <w:color w:val="808080" w:themeColor="background1" w:themeShade="80"/>
+          <w:sz w:val="18"/>
+          <w:szCs w:val="18"/>
+        </w:rPr>
+        <w:t>TurnTo</w:t>
+      </w:r>
+      <w:proofErr w:type="spellEnd"/>
+      <w:r>
+        <w:rPr>
+          <w:rFonts w:ascii="Trebuchet MS" w:hAnsi="Trebuchet MS"/>
+          <w:i/>
+          <w:iCs/>
+          <w:color w:val="808080" w:themeColor="background1" w:themeShade="80"/>
+          <w:sz w:val="18"/>
+          <w:szCs w:val="18"/>
+        </w:rPr>
+        <w:t xml:space="preserve"> widget is in </w:t>
+      </w:r>
+      <w:proofErr w:type="spellStart"/>
+      <w:r>
+        <w:rPr>
+          <w:rFonts w:ascii="Trebuchet MS" w:hAnsi="Trebuchet MS"/>
+          <w:i/>
+          <w:iCs/>
+          <w:color w:val="808080" w:themeColor="background1" w:themeShade="80"/>
+          <w:sz w:val="18"/>
+          <w:szCs w:val="18"/>
+        </w:rPr>
+        <w:t>int_turnto</w:t>
+      </w:r>
+      <w:proofErr w:type="spellEnd"/>
+      <w:r>
+        <w:rPr>
+          <w:rFonts w:ascii="Trebuchet MS" w:hAnsi="Trebuchet MS"/>
+          <w:i/>
+          <w:iCs/>
+          <w:color w:val="808080" w:themeColor="background1" w:themeShade="80"/>
+          <w:sz w:val="18"/>
+          <w:szCs w:val="18"/>
+        </w:rPr>
+        <w:t>/cartridge/static/default/</w:t>
+      </w:r>
+      <w:proofErr w:type="spellStart"/>
+      <w:r>
+        <w:rPr>
+          <w:rFonts w:ascii="Trebuchet MS" w:hAnsi="Trebuchet MS"/>
+          <w:i/>
+          <w:iCs/>
+          <w:color w:val="808080" w:themeColor="background1" w:themeShade="80"/>
+          <w:sz w:val="18"/>
+          <w:szCs w:val="18"/>
+        </w:rPr>
+        <w:t>css</w:t>
+      </w:r>
+      <w:proofErr w:type="spellEnd"/>
+      <w:r>
+        <w:rPr>
+          <w:rFonts w:ascii="Trebuchet MS" w:hAnsi="Trebuchet MS"/>
+          <w:i/>
+          <w:iCs/>
+          <w:color w:val="808080" w:themeColor="background1" w:themeShade="80"/>
+          <w:sz w:val="18"/>
+          <w:szCs w:val="18"/>
+        </w:rPr>
+        <w:t xml:space="preserve">/turnto.css. Feel free </w:t>
+      </w:r>
+      <w:r>
+        <w:rPr>
+          <w:rFonts w:ascii="Trebuchet MS" w:hAnsi="Trebuchet MS"/>
+          <w:i/>
+          <w:iCs/>
+          <w:color w:val="808080" w:themeColor="background1" w:themeShade="80"/>
+          <w:sz w:val="18"/>
+          <w:szCs w:val="18"/>
+        </w:rPr>
+        <w:t>to modify it to your liking. </w:t>
+      </w:r>
+      <w:r>
+        <w:rPr>
+          <w:rFonts w:ascii="Trebuchet MS" w:hAnsi="Trebuchet MS"/>
+          <w:i/>
+          <w:iCs/>
+          <w:color w:val="808080" w:themeColor="background1" w:themeShade="80"/>
+          <w:sz w:val="18"/>
+          <w:szCs w:val="18"/>
+        </w:rPr>
+        <w:br/>
+      </w:r>
+      <w:r>
+        <w:rPr>
+          <w:rFonts w:ascii="Trebuchet MS" w:hAnsi="Trebuchet MS"/>
+          <w:i/>
+          <w:iCs/>
+          <w:color w:val="808080" w:themeColor="background1" w:themeShade="80"/>
+          <w:sz w:val="18"/>
+          <w:szCs w:val="18"/>
+        </w:rPr>
+        <w:lastRenderedPageBreak/>
+        <w:br/>
+        <w:t>8</w:t>
+      </w:r>
+      <w:r>
+        <w:rPr>
+          <w:rFonts w:ascii="Trebuchet MS" w:hAnsi="Trebuchet MS"/>
+          <w:i/>
+          <w:iCs/>
+          <w:color w:val="808080" w:themeColor="background1" w:themeShade="80"/>
+          <w:sz w:val="18"/>
+          <w:szCs w:val="18"/>
+        </w:rPr>
+        <w:t>. Flush Business Manager cache</w:t>
+      </w:r>
+      <w:r>
+        <w:rPr>
+          <w:rFonts w:ascii="Trebuchet MS" w:hAnsi="Trebuchet MS"/>
+          <w:i/>
+          <w:iCs/>
+          <w:color w:val="808080" w:themeColor="background1" w:themeShade="80"/>
+          <w:sz w:val="18"/>
+          <w:szCs w:val="18"/>
+        </w:rPr>
+        <w:br/>
+        <w:t xml:space="preserve">     - In </w:t>
+      </w:r>
+      <w:proofErr w:type="spellStart"/>
+      <w:r>
+        <w:rPr>
+          <w:rFonts w:ascii="Trebuchet MS" w:hAnsi="Trebuchet MS"/>
+          <w:i/>
+          <w:iCs/>
+          <w:color w:val="808080" w:themeColor="background1" w:themeShade="80"/>
+          <w:sz w:val="18"/>
+          <w:szCs w:val="18"/>
+        </w:rPr>
+        <w:t>Demandware</w:t>
+      </w:r>
+      <w:proofErr w:type="spellEnd"/>
+      <w:r>
+        <w:rPr>
+          <w:rFonts w:ascii="Trebuchet MS" w:hAnsi="Trebuchet MS"/>
+          <w:i/>
+          <w:iCs/>
+          <w:color w:val="808080" w:themeColor="background1" w:themeShade="80"/>
+          <w:sz w:val="18"/>
+          <w:szCs w:val="18"/>
+        </w:rPr>
+        <w:t xml:space="preserve"> Business Manager, Click Sites in the Administration section</w:t>
+      </w:r>
+      <w:r>
+        <w:rPr>
+          <w:rFonts w:ascii="Trebuchet MS" w:hAnsi="Trebuchet MS"/>
+          <w:i/>
+          <w:iCs/>
+          <w:color w:val="808080" w:themeColor="background1" w:themeShade="80"/>
+          <w:sz w:val="18"/>
+          <w:szCs w:val="18"/>
+        </w:rPr>
+        <w:br/>
+        <w:t>     - Click "Manage Sites" link</w:t>
+      </w:r>
+      <w:r>
+        <w:rPr>
+          <w:rFonts w:ascii="Trebuchet MS" w:hAnsi="Trebuchet MS"/>
+          <w:i/>
+          <w:iCs/>
+          <w:color w:val="808080" w:themeColor="background1" w:themeShade="80"/>
+          <w:sz w:val="18"/>
+          <w:szCs w:val="18"/>
+        </w:rPr>
+        <w:br/>
+        <w:t>     - Click the "Business Manager" link</w:t>
+      </w:r>
+      <w:r>
+        <w:rPr>
+          <w:rFonts w:ascii="Trebuchet MS" w:hAnsi="Trebuchet MS"/>
+          <w:i/>
+          <w:iCs/>
+          <w:color w:val="808080" w:themeColor="background1" w:themeShade="80"/>
+          <w:sz w:val="18"/>
+          <w:szCs w:val="18"/>
+        </w:rPr>
+        <w:br/>
+        <w:t>     - Click the "Cache" tab</w:t>
+      </w:r>
+      <w:r>
+        <w:rPr>
+          <w:rFonts w:ascii="Trebuchet MS" w:hAnsi="Trebuchet MS"/>
+          <w:i/>
+          <w:iCs/>
+          <w:color w:val="808080" w:themeColor="background1" w:themeShade="80"/>
+          <w:sz w:val="18"/>
+          <w:szCs w:val="18"/>
+        </w:rPr>
+        <w:br/>
+        <w:t>     - Invalidate all caches by cl</w:t>
+      </w:r>
+      <w:r>
+        <w:rPr>
+          <w:rFonts w:ascii="Trebuchet MS" w:hAnsi="Trebuchet MS"/>
+          <w:i/>
+          <w:iCs/>
+          <w:color w:val="808080" w:themeColor="background1" w:themeShade="80"/>
+          <w:sz w:val="18"/>
+          <w:szCs w:val="18"/>
+        </w:rPr>
+        <w:t>ick the "Invalidate" buttons.</w:t>
+      </w:r>
+      <w:r>
+        <w:rPr>
+          <w:rFonts w:ascii="Trebuchet MS" w:hAnsi="Trebuchet MS"/>
+          <w:i/>
+          <w:iCs/>
+          <w:color w:val="808080" w:themeColor="background1" w:themeShade="80"/>
+          <w:sz w:val="18"/>
+          <w:szCs w:val="18"/>
+        </w:rPr>
+        <w:br/>
+      </w:r>
+      <w:r>
+        <w:rPr>
+          <w:rFonts w:ascii="Trebuchet MS" w:hAnsi="Trebuchet MS"/>
+          <w:i/>
+          <w:iCs/>
+          <w:color w:val="808080" w:themeColor="background1" w:themeShade="80"/>
+          <w:sz w:val="18"/>
+          <w:szCs w:val="18"/>
+        </w:rPr>
+        <w:br/>
+        <w:t>9</w:t>
+      </w:r>
+      <w:r>
+        <w:rPr>
+          <w:rFonts w:ascii="Trebuchet MS" w:hAnsi="Trebuchet MS"/>
+          <w:i/>
+          <w:iCs/>
+          <w:color w:val="808080" w:themeColor="background1" w:themeShade="80"/>
+          <w:sz w:val="18"/>
+          <w:szCs w:val="18"/>
+        </w:rPr>
+        <w:t>. Flush Site cache</w:t>
+      </w:r>
+      <w:r>
+        <w:rPr>
+          <w:rFonts w:ascii="Trebuchet MS" w:hAnsi="Trebuchet MS"/>
+          <w:i/>
+          <w:iCs/>
+          <w:color w:val="808080" w:themeColor="background1" w:themeShade="80"/>
+          <w:sz w:val="18"/>
+          <w:szCs w:val="18"/>
+        </w:rPr>
+        <w:br/>
+        <w:t xml:space="preserve">     - In </w:t>
+      </w:r>
+      <w:proofErr w:type="spellStart"/>
+      <w:r>
+        <w:rPr>
+          <w:rFonts w:ascii="Trebuchet MS" w:hAnsi="Trebuchet MS"/>
+          <w:i/>
+          <w:iCs/>
+          <w:color w:val="808080" w:themeColor="background1" w:themeShade="80"/>
+          <w:sz w:val="18"/>
+          <w:szCs w:val="18"/>
+        </w:rPr>
+        <w:t>Demandware</w:t>
+      </w:r>
+      <w:proofErr w:type="spellEnd"/>
+      <w:r>
+        <w:rPr>
+          <w:rFonts w:ascii="Trebuchet MS" w:hAnsi="Trebuchet MS"/>
+          <w:i/>
+          <w:iCs/>
+          <w:color w:val="808080" w:themeColor="background1" w:themeShade="80"/>
+          <w:sz w:val="18"/>
+          <w:szCs w:val="18"/>
+        </w:rPr>
+        <w:t xml:space="preserve"> Business Manager, Click Sites in the Administration section</w:t>
+      </w:r>
+      <w:r>
+        <w:rPr>
+          <w:rFonts w:ascii="Trebuchet MS" w:hAnsi="Trebuchet MS"/>
+          <w:i/>
+          <w:iCs/>
+          <w:color w:val="808080" w:themeColor="background1" w:themeShade="80"/>
+          <w:sz w:val="18"/>
+          <w:szCs w:val="18"/>
+        </w:rPr>
+        <w:br/>
+        <w:t>     - Click "Manage Sites" link</w:t>
+      </w:r>
+      <w:r>
+        <w:rPr>
+          <w:rFonts w:ascii="Trebuchet MS" w:hAnsi="Trebuchet MS"/>
+          <w:i/>
+          <w:iCs/>
+          <w:color w:val="808080" w:themeColor="background1" w:themeShade="80"/>
+          <w:sz w:val="18"/>
+          <w:szCs w:val="18"/>
+        </w:rPr>
+        <w:br/>
+        <w:t xml:space="preserve">     - Click the name of your site. </w:t>
+      </w:r>
       <w:proofErr w:type="gramStart"/>
       <w:r>
         <w:rPr>
@@ -12482,9 +13558,32 @@
           <w:sz w:val="18"/>
           <w:szCs w:val="18"/>
         </w:rPr>
-        <w:t>isif</w:t>
+        <w:t xml:space="preserve">For instance, </w:t>
+      </w:r>
+      <w:proofErr w:type="spellStart"/>
+      <w:r>
+        <w:rPr>
+          <w:rFonts w:ascii="Trebuchet MS" w:hAnsi="Trebuchet MS"/>
+          <w:i/>
+          <w:iCs/>
+          <w:color w:val="808080" w:themeColor="background1" w:themeShade="80"/>
+          <w:sz w:val="18"/>
+          <w:szCs w:val="18"/>
+        </w:rPr>
+        <w:t>SiteGenesis</w:t>
       </w:r>
       <w:proofErr w:type="spellEnd"/>
+      <w:r>
+        <w:rPr>
+          <w:rFonts w:ascii="Trebuchet MS" w:hAnsi="Trebuchet MS"/>
+          <w:i/>
+          <w:iCs/>
+          <w:color w:val="808080" w:themeColor="background1" w:themeShade="80"/>
+          <w:sz w:val="18"/>
+          <w:szCs w:val="18"/>
+        </w:rPr>
+        <w:t>.</w:t>
+      </w:r>
       <w:proofErr w:type="gramEnd"/>
       <w:r>
         <w:rPr>
@@ -12495,812 +13594,47 @@
           <w:sz w:val="18"/>
           <w:szCs w:val="18"/>
         </w:rPr>
-        <w:t xml:space="preserve"> condition="${</w:t>
-      </w:r>
-      <w:proofErr w:type="spellStart"/>
-      <w:r>
-        <w:rPr>
-          <w:rFonts w:ascii="Trebuchet MS" w:hAnsi="Trebuchet MS"/>
-          <w:i/>
-          <w:iCs/>
-          <w:color w:val="808080" w:themeColor="background1" w:themeShade="80"/>
-          <w:sz w:val="18"/>
-          <w:szCs w:val="18"/>
-        </w:rPr>
-        <w:t>pdict.CurrentHttpParameterMap.format.stringValue</w:t>
-      </w:r>
-      <w:proofErr w:type="spellEnd"/>
-      <w:r>
-        <w:rPr>
-          <w:rFonts w:ascii="Trebuchet MS" w:hAnsi="Trebuchet MS"/>
-          <w:i/>
-          <w:iCs/>
-          <w:color w:val="808080" w:themeColor="background1" w:themeShade="80"/>
-          <w:sz w:val="18"/>
-          <w:szCs w:val="18"/>
-        </w:rPr>
-        <w:t xml:space="preserve"> == '</w:t>
-      </w:r>
-      <w:proofErr w:type="spellStart"/>
-      <w:r>
-        <w:rPr>
-          <w:rFonts w:ascii="Trebuchet MS" w:hAnsi="Trebuchet MS"/>
-          <w:i/>
-          <w:iCs/>
-          <w:color w:val="808080" w:themeColor="background1" w:themeShade="80"/>
-          <w:sz w:val="18"/>
-          <w:szCs w:val="18"/>
-        </w:rPr>
-        <w:t>ajax</w:t>
-      </w:r>
-      <w:proofErr w:type="spellEnd"/>
-      <w:r>
-        <w:rPr>
-          <w:rFonts w:ascii="Trebuchet MS" w:hAnsi="Trebuchet MS"/>
-          <w:i/>
-          <w:iCs/>
-          <w:color w:val="808080" w:themeColor="background1" w:themeShade="80"/>
-          <w:sz w:val="18"/>
-          <w:szCs w:val="18"/>
-        </w:rPr>
-        <w:t>'}"&gt;</w:t>
+        <w:br/>
+        <w:t>     - Click the "Cache" tab</w:t>
+      </w:r>
+      <w:r>
+        <w:rPr>
+          <w:rFonts w:ascii="Trebuchet MS" w:hAnsi="Trebuchet MS"/>
+          <w:i/>
+          <w:iCs/>
+          <w:color w:val="808080" w:themeColor="background1" w:themeShade="80"/>
+          <w:sz w:val="18"/>
+          <w:szCs w:val="18"/>
+        </w:rPr>
+        <w:br/>
+        <w:t>     - Invalidate all caches by click the "Invalidate" buttons.</w:t>
       </w:r>
     </w:p>
     <w:p>
       <w:pPr>
-        <w:spacing w:after="0" w:line="240" w:lineRule="auto"/>
-        <w:ind w:left="1080"/>
-        <w:rPr>
-          <w:rFonts w:ascii="Trebuchet MS" w:hAnsi="Trebuchet MS"/>
-          <w:i/>
-          <w:iCs/>
-          <w:color w:val="808080" w:themeColor="background1" w:themeShade="80"/>
-          <w:sz w:val="18"/>
-          <w:szCs w:val="18"/>
-        </w:rPr>
-      </w:pPr>
-      <w:r>
-        <w:rPr>
-          <w:rFonts w:ascii="Trebuchet MS" w:hAnsi="Trebuchet MS"/>
-          <w:i/>
-          <w:iCs/>
-          <w:color w:val="808080" w:themeColor="background1" w:themeShade="80"/>
-          <w:sz w:val="18"/>
-          <w:szCs w:val="18"/>
-        </w:rPr>
-        <w:t>    &lt;</w:t>
-      </w:r>
-      <w:proofErr w:type="gramStart"/>
-      <w:r>
-        <w:rPr>
-          <w:rFonts w:ascii="Trebuchet MS" w:hAnsi="Trebuchet MS"/>
-          <w:i/>
-          <w:iCs/>
-          <w:color w:val="808080" w:themeColor="background1" w:themeShade="80"/>
-          <w:sz w:val="18"/>
-          <w:szCs w:val="18"/>
-        </w:rPr>
-        <w:t>script</w:t>
-      </w:r>
-      <w:proofErr w:type="gramEnd"/>
-      <w:r>
-        <w:rPr>
-          <w:rFonts w:ascii="Trebuchet MS" w:hAnsi="Trebuchet MS"/>
-          <w:i/>
-          <w:iCs/>
-          <w:color w:val="808080" w:themeColor="background1" w:themeShade="80"/>
-          <w:sz w:val="18"/>
-          <w:szCs w:val="18"/>
-        </w:rPr>
-        <w:t xml:space="preserve"> type="text/</w:t>
-      </w:r>
-      <w:proofErr w:type="spellStart"/>
-      <w:r>
-        <w:rPr>
-          <w:rFonts w:ascii="Trebuchet MS" w:hAnsi="Trebuchet MS"/>
-          <w:i/>
-          <w:iCs/>
-          <w:color w:val="808080" w:themeColor="background1" w:themeShade="80"/>
-          <w:sz w:val="18"/>
-          <w:szCs w:val="18"/>
-        </w:rPr>
-        <w:t>javascript</w:t>
-      </w:r>
-      <w:proofErr w:type="spellEnd"/>
-      <w:r>
-        <w:rPr>
-          <w:rFonts w:ascii="Trebuchet MS" w:hAnsi="Trebuchet MS"/>
-          <w:i/>
-          <w:iCs/>
-          <w:color w:val="808080" w:themeColor="background1" w:themeShade="80"/>
-          <w:sz w:val="18"/>
-          <w:szCs w:val="18"/>
-        </w:rPr>
-        <w:t>"&gt;</w:t>
-      </w:r>
+        <w:spacing w:after="240"/>
+        <w:rPr>
+          <w:rFonts w:ascii="Trebuchet MS" w:hAnsi="Trebuchet MS"/>
+          <w:i/>
+          <w:iCs/>
+          <w:color w:val="808080" w:themeColor="background1" w:themeShade="80"/>
+          <w:sz w:val="18"/>
+          <w:szCs w:val="18"/>
+        </w:rPr>
+      </w:pPr>
     </w:p>
     <w:p>
       <w:pPr>
-        <w:spacing w:after="0" w:line="240" w:lineRule="auto"/>
-        <w:ind w:left="1080"/>
-        <w:rPr>
-          <w:rFonts w:ascii="Trebuchet MS" w:hAnsi="Trebuchet MS"/>
-          <w:i/>
-          <w:iCs/>
-          <w:color w:val="808080" w:themeColor="background1" w:themeShade="80"/>
-          <w:sz w:val="18"/>
-          <w:szCs w:val="18"/>
-        </w:rPr>
-      </w:pPr>
-      <w:r>
-        <w:rPr>
-          <w:rFonts w:ascii="Trebuchet MS" w:hAnsi="Trebuchet MS"/>
-          <w:i/>
-          <w:iCs/>
-          <w:color w:val="808080" w:themeColor="background1" w:themeShade="80"/>
-          <w:sz w:val="18"/>
-          <w:szCs w:val="18"/>
-        </w:rPr>
-        <w:t>        </w:t>
-      </w:r>
-      <w:proofErr w:type="spellStart"/>
-      <w:proofErr w:type="gramStart"/>
-      <w:r>
-        <w:rPr>
-          <w:rFonts w:ascii="Trebuchet MS" w:hAnsi="Trebuchet MS"/>
-          <w:i/>
-          <w:iCs/>
-          <w:color w:val="808080" w:themeColor="background1" w:themeShade="80"/>
-          <w:sz w:val="18"/>
-          <w:szCs w:val="18"/>
-        </w:rPr>
-        <w:t>TurnTojQuery</w:t>
-      </w:r>
-      <w:proofErr w:type="spellEnd"/>
-      <w:r>
-        <w:rPr>
-          <w:rFonts w:ascii="Trebuchet MS" w:hAnsi="Trebuchet MS"/>
-          <w:i/>
-          <w:iCs/>
-          <w:color w:val="808080" w:themeColor="background1" w:themeShade="80"/>
-          <w:sz w:val="18"/>
-          <w:szCs w:val="18"/>
-        </w:rPr>
-        <w:t>(</w:t>
-      </w:r>
-      <w:proofErr w:type="gramEnd"/>
-      <w:r>
-        <w:rPr>
-          <w:rFonts w:ascii="Trebuchet MS" w:hAnsi="Trebuchet MS"/>
-          <w:i/>
-          <w:iCs/>
-          <w:color w:val="808080" w:themeColor="background1" w:themeShade="80"/>
-          <w:sz w:val="18"/>
-          <w:szCs w:val="18"/>
-        </w:rPr>
-        <w:t>'.</w:t>
-      </w:r>
-      <w:proofErr w:type="spellStart"/>
-      <w:r>
-        <w:rPr>
-          <w:rFonts w:ascii="Trebuchet MS" w:hAnsi="Trebuchet MS"/>
-          <w:i/>
-          <w:iCs/>
-          <w:color w:val="808080" w:themeColor="background1" w:themeShade="80"/>
-          <w:sz w:val="18"/>
-          <w:szCs w:val="18"/>
-        </w:rPr>
-        <w:t>TurnToReviewsTeaser</w:t>
-      </w:r>
-      <w:proofErr w:type="spellEnd"/>
-      <w:r>
-        <w:rPr>
-          <w:rFonts w:ascii="Trebuchet MS" w:hAnsi="Trebuchet MS"/>
-          <w:i/>
-          <w:iCs/>
-          <w:color w:val="808080" w:themeColor="background1" w:themeShade="80"/>
-          <w:sz w:val="18"/>
-          <w:szCs w:val="18"/>
-        </w:rPr>
-        <w:t>').html(</w:t>
-      </w:r>
-      <w:proofErr w:type="spellStart"/>
-      <w:r>
-        <w:rPr>
-          <w:rFonts w:ascii="Trebuchet MS" w:hAnsi="Trebuchet MS"/>
-          <w:i/>
-          <w:iCs/>
-          <w:color w:val="808080" w:themeColor="background1" w:themeShade="80"/>
-          <w:sz w:val="18"/>
-          <w:szCs w:val="18"/>
-        </w:rPr>
-        <w:t>staticReviewsTeaserDisplay</w:t>
-      </w:r>
-      <w:proofErr w:type="spellEnd"/>
-      <w:r>
-        <w:rPr>
-          <w:rFonts w:ascii="Trebuchet MS" w:hAnsi="Trebuchet MS"/>
-          <w:i/>
-          <w:iCs/>
-          <w:color w:val="808080" w:themeColor="background1" w:themeShade="80"/>
-          <w:sz w:val="18"/>
-          <w:szCs w:val="18"/>
-        </w:rPr>
-        <w:t xml:space="preserve">(null, </w:t>
-      </w:r>
-      <w:proofErr w:type="spellStart"/>
-      <w:r>
-        <w:rPr>
-          <w:rFonts w:ascii="Trebuchet MS" w:hAnsi="Trebuchet MS"/>
-          <w:i/>
-          <w:iCs/>
-          <w:color w:val="808080" w:themeColor="background1" w:themeShade="80"/>
-          <w:sz w:val="18"/>
-          <w:szCs w:val="18"/>
-        </w:rPr>
-        <w:t>TurnToItemData</w:t>
-      </w:r>
-      <w:proofErr w:type="spellEnd"/>
-      <w:r>
-        <w:rPr>
-          <w:rFonts w:ascii="Trebuchet MS" w:hAnsi="Trebuchet MS"/>
-          <w:i/>
-          <w:iCs/>
-          <w:color w:val="808080" w:themeColor="background1" w:themeShade="80"/>
-          <w:sz w:val="18"/>
-          <w:szCs w:val="18"/>
-        </w:rPr>
-        <w:t>));</w:t>
-      </w:r>
-    </w:p>
-    <w:p>
-      <w:pPr>
-        <w:spacing w:after="0" w:line="240" w:lineRule="auto"/>
-        <w:ind w:left="1080"/>
-        <w:rPr>
-          <w:rFonts w:ascii="Trebuchet MS" w:hAnsi="Trebuchet MS"/>
-          <w:i/>
-          <w:iCs/>
-          <w:color w:val="808080" w:themeColor="background1" w:themeShade="80"/>
-          <w:sz w:val="18"/>
-          <w:szCs w:val="18"/>
-        </w:rPr>
-      </w:pPr>
-      <w:r>
-        <w:rPr>
-          <w:rFonts w:ascii="Trebuchet MS" w:hAnsi="Trebuchet MS"/>
-          <w:i/>
-          <w:iCs/>
-          <w:color w:val="808080" w:themeColor="background1" w:themeShade="80"/>
-          <w:sz w:val="18"/>
-          <w:szCs w:val="18"/>
-        </w:rPr>
-        <w:t>    &lt;/script&gt;</w:t>
-      </w:r>
-    </w:p>
-    <w:p>
-      <w:pPr>
-        <w:spacing w:after="0" w:line="240" w:lineRule="auto"/>
-        <w:ind w:left="1080"/>
-        <w:rPr>
-          <w:rFonts w:ascii="Trebuchet MS" w:hAnsi="Trebuchet MS"/>
-          <w:i/>
-          <w:iCs/>
-          <w:color w:val="808080" w:themeColor="background1" w:themeShade="80"/>
-          <w:sz w:val="18"/>
-          <w:szCs w:val="18"/>
-        </w:rPr>
-      </w:pPr>
-      <w:r>
-        <w:rPr>
-          <w:rFonts w:ascii="Trebuchet MS" w:hAnsi="Trebuchet MS"/>
-          <w:i/>
-          <w:iCs/>
-          <w:color w:val="808080" w:themeColor="background1" w:themeShade="80"/>
-          <w:sz w:val="18"/>
-          <w:szCs w:val="18"/>
-        </w:rPr>
-        <w:t>    &lt;/</w:t>
-      </w:r>
-      <w:proofErr w:type="spellStart"/>
-      <w:r>
-        <w:rPr>
-          <w:rFonts w:ascii="Trebuchet MS" w:hAnsi="Trebuchet MS"/>
-          <w:i/>
-          <w:iCs/>
-          <w:color w:val="808080" w:themeColor="background1" w:themeShade="80"/>
-          <w:sz w:val="18"/>
-          <w:szCs w:val="18"/>
-        </w:rPr>
-        <w:t>isif</w:t>
-      </w:r>
-      <w:proofErr w:type="spellEnd"/>
-      <w:r>
-        <w:rPr>
-          <w:rFonts w:ascii="Trebuchet MS" w:hAnsi="Trebuchet MS"/>
-          <w:i/>
-          <w:iCs/>
-          <w:color w:val="808080" w:themeColor="background1" w:themeShade="80"/>
-          <w:sz w:val="18"/>
-          <w:szCs w:val="18"/>
-        </w:rPr>
-        <w:t>&gt;</w:t>
-      </w:r>
-    </w:p>
-    <w:p>
-      <w:pPr>
-        <w:spacing w:after="0" w:line="240" w:lineRule="auto"/>
-        <w:ind w:left="1080"/>
-        <w:rPr>
-          <w:rFonts w:ascii="Trebuchet MS" w:hAnsi="Trebuchet MS"/>
-          <w:i/>
-          <w:iCs/>
-          <w:color w:val="808080" w:themeColor="background1" w:themeShade="80"/>
-          <w:sz w:val="18"/>
-          <w:szCs w:val="18"/>
-        </w:rPr>
-      </w:pPr>
-      <w:r>
-        <w:rPr>
-          <w:rFonts w:ascii="Trebuchet MS" w:hAnsi="Trebuchet MS"/>
-          <w:i/>
-          <w:iCs/>
-          <w:color w:val="808080" w:themeColor="background1" w:themeShade="80"/>
-          <w:sz w:val="18"/>
-          <w:szCs w:val="18"/>
-        </w:rPr>
-        <w:t>&lt;/</w:t>
-      </w:r>
-      <w:proofErr w:type="spellStart"/>
-      <w:r>
-        <w:rPr>
-          <w:rFonts w:ascii="Trebuchet MS" w:hAnsi="Trebuchet MS"/>
-          <w:i/>
-          <w:iCs/>
-          <w:color w:val="808080" w:themeColor="background1" w:themeShade="80"/>
-          <w:sz w:val="18"/>
-          <w:szCs w:val="18"/>
-        </w:rPr>
-        <w:t>isif</w:t>
-      </w:r>
-      <w:proofErr w:type="spellEnd"/>
-      <w:r>
-        <w:rPr>
-          <w:rFonts w:ascii="Trebuchet MS" w:hAnsi="Trebuchet MS"/>
-          <w:i/>
-          <w:iCs/>
-          <w:color w:val="808080" w:themeColor="background1" w:themeShade="80"/>
-          <w:sz w:val="18"/>
-          <w:szCs w:val="18"/>
-        </w:rPr>
-        <w:t>&gt;</w:t>
-      </w:r>
-    </w:p>
-    <w:p>
-      <w:pPr>
-        <w:spacing w:after="0" w:line="240" w:lineRule="auto"/>
-        <w:ind w:left="1080"/>
-        <w:rPr>
-          <w:rFonts w:ascii="Trebuchet MS" w:hAnsi="Trebuchet MS"/>
-          <w:i/>
-          <w:iCs/>
-          <w:color w:val="808080" w:themeColor="background1" w:themeShade="80"/>
-          <w:sz w:val="18"/>
-          <w:szCs w:val="18"/>
-        </w:rPr>
-      </w:pPr>
-    </w:p>
-    <w:p>
-      <w:pPr>
-        <w:spacing w:after="0" w:line="240" w:lineRule="auto"/>
-        <w:ind w:left="1080"/>
-        <w:rPr>
-          <w:rFonts w:ascii="Trebuchet MS" w:hAnsi="Trebuchet MS"/>
-          <w:i/>
-          <w:iCs/>
-          <w:color w:val="808080" w:themeColor="background1" w:themeShade="80"/>
-          <w:sz w:val="18"/>
-          <w:szCs w:val="18"/>
-        </w:rPr>
-      </w:pPr>
-    </w:p>
-    <w:p>
-      <w:pPr>
-        <w:spacing w:after="0" w:line="240" w:lineRule="auto"/>
-        <w:ind w:left="1080"/>
-        <w:rPr>
-          <w:rFonts w:ascii="Trebuchet MS" w:hAnsi="Trebuchet MS"/>
-          <w:i/>
-          <w:iCs/>
-          <w:color w:val="808080" w:themeColor="background1" w:themeShade="80"/>
-          <w:sz w:val="18"/>
-          <w:szCs w:val="18"/>
-        </w:rPr>
-      </w:pPr>
-      <w:r>
-        <w:rPr>
-          <w:rFonts w:ascii="Trebuchet MS" w:hAnsi="Trebuchet MS"/>
-          <w:i/>
-          <w:iCs/>
-          <w:color w:val="808080" w:themeColor="background1" w:themeShade="80"/>
-          <w:sz w:val="18"/>
-          <w:szCs w:val="18"/>
-        </w:rPr>
-        <w:t xml:space="preserve">8. The </w:t>
-      </w:r>
-      <w:proofErr w:type="spellStart"/>
-      <w:r>
-        <w:rPr>
-          <w:rFonts w:ascii="Trebuchet MS" w:hAnsi="Trebuchet MS"/>
-          <w:i/>
-          <w:iCs/>
-          <w:color w:val="808080" w:themeColor="background1" w:themeShade="80"/>
-          <w:sz w:val="18"/>
-          <w:szCs w:val="18"/>
-        </w:rPr>
-        <w:t>css</w:t>
-      </w:r>
-      <w:proofErr w:type="spellEnd"/>
-      <w:r>
-        <w:rPr>
-          <w:rFonts w:ascii="Trebuchet MS" w:hAnsi="Trebuchet MS"/>
-          <w:i/>
-          <w:iCs/>
-          <w:color w:val="808080" w:themeColor="background1" w:themeShade="80"/>
-          <w:sz w:val="18"/>
-          <w:szCs w:val="18"/>
-        </w:rPr>
-        <w:t xml:space="preserve"> for the </w:t>
-      </w:r>
-      <w:proofErr w:type="spellStart"/>
-      <w:r>
-        <w:rPr>
-          <w:rFonts w:ascii="Trebuchet MS" w:hAnsi="Trebuchet MS"/>
-          <w:i/>
-          <w:iCs/>
-          <w:color w:val="808080" w:themeColor="background1" w:themeShade="80"/>
-          <w:sz w:val="18"/>
-          <w:szCs w:val="18"/>
-        </w:rPr>
-        <w:t>TurnTo</w:t>
-      </w:r>
-      <w:proofErr w:type="spellEnd"/>
-      <w:r>
-        <w:rPr>
-          <w:rFonts w:ascii="Trebuchet MS" w:hAnsi="Trebuchet MS"/>
-          <w:i/>
-          <w:iCs/>
-          <w:color w:val="808080" w:themeColor="background1" w:themeShade="80"/>
-          <w:sz w:val="18"/>
-          <w:szCs w:val="18"/>
-        </w:rPr>
-        <w:t xml:space="preserve"> widget is in </w:t>
-      </w:r>
-      <w:proofErr w:type="spellStart"/>
-      <w:r>
-        <w:rPr>
-          <w:rFonts w:ascii="Trebuchet MS" w:hAnsi="Trebuchet MS"/>
-          <w:i/>
-          <w:iCs/>
-          <w:color w:val="808080" w:themeColor="background1" w:themeShade="80"/>
-          <w:sz w:val="18"/>
-          <w:szCs w:val="18"/>
-        </w:rPr>
-        <w:t>int_turnto</w:t>
-      </w:r>
-      <w:proofErr w:type="spellEnd"/>
-      <w:r>
-        <w:rPr>
-          <w:rFonts w:ascii="Trebuchet MS" w:hAnsi="Trebuchet MS"/>
-          <w:i/>
-          <w:iCs/>
-          <w:color w:val="808080" w:themeColor="background1" w:themeShade="80"/>
-          <w:sz w:val="18"/>
-          <w:szCs w:val="18"/>
-        </w:rPr>
-        <w:t>/cartridge/static/default/</w:t>
-      </w:r>
-      <w:proofErr w:type="spellStart"/>
-      <w:r>
-        <w:rPr>
-          <w:rFonts w:ascii="Trebuchet MS" w:hAnsi="Trebuchet MS"/>
-          <w:i/>
-          <w:iCs/>
-          <w:color w:val="808080" w:themeColor="background1" w:themeShade="80"/>
-          <w:sz w:val="18"/>
-          <w:szCs w:val="18"/>
-        </w:rPr>
-        <w:t>css</w:t>
-      </w:r>
-      <w:proofErr w:type="spellEnd"/>
-      <w:r>
-        <w:rPr>
-          <w:rFonts w:ascii="Trebuchet MS" w:hAnsi="Trebuchet MS"/>
-          <w:i/>
-          <w:iCs/>
-          <w:color w:val="808080" w:themeColor="background1" w:themeShade="80"/>
-          <w:sz w:val="18"/>
-          <w:szCs w:val="18"/>
-        </w:rPr>
-        <w:t>/turnto.css. Feel free to modify it to your liking. </w:t>
-      </w:r>
-      <w:r>
-        <w:rPr>
-          <w:rFonts w:ascii="Trebuchet MS" w:hAnsi="Trebuchet MS"/>
-          <w:i/>
-          <w:iCs/>
-          <w:color w:val="808080" w:themeColor="background1" w:themeShade="80"/>
-          <w:sz w:val="18"/>
-          <w:szCs w:val="18"/>
-        </w:rPr>
-        <w:br/>
-      </w:r>
-      <w:r>
-        <w:rPr>
-          <w:rFonts w:ascii="Trebuchet MS" w:hAnsi="Trebuchet MS"/>
-          <w:i/>
-          <w:iCs/>
-          <w:color w:val="808080" w:themeColor="background1" w:themeShade="80"/>
-          <w:sz w:val="18"/>
-          <w:szCs w:val="18"/>
-        </w:rPr>
-        <w:br/>
-        <w:t>9. Flush Business Manager cache</w:t>
-      </w:r>
-      <w:r>
-        <w:rPr>
-          <w:rFonts w:ascii="Trebuchet MS" w:hAnsi="Trebuchet MS"/>
-          <w:i/>
-          <w:iCs/>
-          <w:color w:val="808080" w:themeColor="background1" w:themeShade="80"/>
-          <w:sz w:val="18"/>
-          <w:szCs w:val="18"/>
-        </w:rPr>
-        <w:br/>
-        <w:t xml:space="preserve">     - In </w:t>
-      </w:r>
-      <w:proofErr w:type="spellStart"/>
-      <w:r>
-        <w:rPr>
-          <w:rFonts w:ascii="Trebuchet MS" w:hAnsi="Trebuchet MS"/>
-          <w:i/>
-          <w:iCs/>
-          <w:color w:val="808080" w:themeColor="background1" w:themeShade="80"/>
-          <w:sz w:val="18"/>
-          <w:szCs w:val="18"/>
-        </w:rPr>
-        <w:t>Demandware</w:t>
-      </w:r>
-      <w:proofErr w:type="spellEnd"/>
-      <w:r>
-        <w:rPr>
-          <w:rFonts w:ascii="Trebuchet MS" w:hAnsi="Trebuchet MS"/>
-          <w:i/>
-          <w:iCs/>
-          <w:color w:val="808080" w:themeColor="background1" w:themeShade="80"/>
-          <w:sz w:val="18"/>
-          <w:szCs w:val="18"/>
-        </w:rPr>
-        <w:t xml:space="preserve"> Business Manager, Click Sites in the Administration section</w:t>
-      </w:r>
-      <w:r>
-        <w:rPr>
-          <w:rFonts w:ascii="Trebuchet MS" w:hAnsi="Trebuchet MS"/>
-          <w:i/>
-          <w:iCs/>
-          <w:color w:val="808080" w:themeColor="background1" w:themeShade="80"/>
-          <w:sz w:val="18"/>
-          <w:szCs w:val="18"/>
-        </w:rPr>
-        <w:br/>
-        <w:t>     - Click "Manage Sites" link</w:t>
-      </w:r>
-      <w:r>
-        <w:rPr>
-          <w:rFonts w:ascii="Trebuchet MS" w:hAnsi="Trebuchet MS"/>
-          <w:i/>
-          <w:iCs/>
-          <w:color w:val="808080" w:themeColor="background1" w:themeShade="80"/>
-          <w:sz w:val="18"/>
-          <w:szCs w:val="18"/>
-        </w:rPr>
-        <w:br/>
-        <w:t>     - Click the "Business Manager" link</w:t>
-      </w:r>
-      <w:r>
-        <w:rPr>
-          <w:rFonts w:ascii="Trebuchet MS" w:hAnsi="Trebuchet MS"/>
-          <w:i/>
-          <w:iCs/>
-          <w:color w:val="808080" w:themeColor="background1" w:themeShade="80"/>
-          <w:sz w:val="18"/>
-          <w:szCs w:val="18"/>
-        </w:rPr>
-        <w:br/>
-        <w:t>     - Click the "Cache" tab</w:t>
-      </w:r>
-      <w:r>
-        <w:rPr>
-          <w:rFonts w:ascii="Trebuchet MS" w:hAnsi="Trebuchet MS"/>
-          <w:i/>
-          <w:iCs/>
-          <w:color w:val="808080" w:themeColor="background1" w:themeShade="80"/>
-          <w:sz w:val="18"/>
-          <w:szCs w:val="18"/>
-        </w:rPr>
-        <w:br/>
-        <w:t>     - Invalidate all caches by click the "Invalidate" buttons.</w:t>
-      </w:r>
-      <w:r>
-        <w:rPr>
-          <w:rFonts w:ascii="Trebuchet MS" w:hAnsi="Trebuchet MS"/>
-          <w:i/>
-          <w:iCs/>
-          <w:color w:val="808080" w:themeColor="background1" w:themeShade="80"/>
-          <w:sz w:val="18"/>
-          <w:szCs w:val="18"/>
-        </w:rPr>
-        <w:br/>
-      </w:r>
-      <w:r>
-        <w:rPr>
-          <w:rFonts w:ascii="Trebuchet MS" w:hAnsi="Trebuchet MS"/>
-          <w:i/>
-          <w:iCs/>
-          <w:color w:val="808080" w:themeColor="background1" w:themeShade="80"/>
-          <w:sz w:val="18"/>
-          <w:szCs w:val="18"/>
-        </w:rPr>
-        <w:br/>
-        <w:t>10. Flush Site cache</w:t>
-      </w:r>
-      <w:r>
-        <w:rPr>
-          <w:rFonts w:ascii="Trebuchet MS" w:hAnsi="Trebuchet MS"/>
-          <w:i/>
-          <w:iCs/>
-          <w:color w:val="808080" w:themeColor="background1" w:themeShade="80"/>
-          <w:sz w:val="18"/>
-          <w:szCs w:val="18"/>
-        </w:rPr>
-        <w:br/>
-        <w:t xml:space="preserve">     - In </w:t>
-      </w:r>
-      <w:proofErr w:type="spellStart"/>
-      <w:r>
-        <w:rPr>
-          <w:rFonts w:ascii="Trebuchet MS" w:hAnsi="Trebuchet MS"/>
-          <w:i/>
-          <w:iCs/>
-          <w:color w:val="808080" w:themeColor="background1" w:themeShade="80"/>
-          <w:sz w:val="18"/>
-          <w:szCs w:val="18"/>
-        </w:rPr>
-        <w:t>Demandware</w:t>
-      </w:r>
-      <w:proofErr w:type="spellEnd"/>
-      <w:r>
-        <w:rPr>
-          <w:rFonts w:ascii="Trebuchet MS" w:hAnsi="Trebuchet MS"/>
-          <w:i/>
-          <w:iCs/>
-          <w:color w:val="808080" w:themeColor="background1" w:themeShade="80"/>
-          <w:sz w:val="18"/>
-          <w:szCs w:val="18"/>
-        </w:rPr>
-        <w:t xml:space="preserve"> Business Manager, Click Sites in the Administration section</w:t>
-      </w:r>
-      <w:r>
-        <w:rPr>
-          <w:rFonts w:ascii="Trebuchet MS" w:hAnsi="Trebuchet MS"/>
-          <w:i/>
-          <w:iCs/>
-          <w:color w:val="808080" w:themeColor="background1" w:themeShade="80"/>
-          <w:sz w:val="18"/>
-          <w:szCs w:val="18"/>
-        </w:rPr>
-        <w:br/>
-        <w:t>     - Click "Manage Sites" link</w:t>
-      </w:r>
-      <w:r>
-        <w:rPr>
-          <w:rFonts w:ascii="Trebuchet MS" w:hAnsi="Trebuchet MS"/>
-          <w:i/>
-          <w:iCs/>
-          <w:color w:val="808080" w:themeColor="background1" w:themeShade="80"/>
-          <w:sz w:val="18"/>
-          <w:szCs w:val="18"/>
-        </w:rPr>
-        <w:br/>
-        <w:t xml:space="preserve">     - Click the name of your site. </w:t>
-      </w:r>
-      <w:proofErr w:type="gramStart"/>
-      <w:r>
-        <w:rPr>
-          <w:rFonts w:ascii="Trebuchet MS" w:hAnsi="Trebuchet MS"/>
-          <w:i/>
-          <w:iCs/>
-          <w:color w:val="808080" w:themeColor="background1" w:themeShade="80"/>
-          <w:sz w:val="18"/>
-          <w:szCs w:val="18"/>
-        </w:rPr>
-        <w:t xml:space="preserve">For instance, </w:t>
-      </w:r>
-      <w:proofErr w:type="spellStart"/>
-      <w:r>
-        <w:rPr>
-          <w:rFonts w:ascii="Trebuchet MS" w:hAnsi="Trebuchet MS"/>
-          <w:i/>
-          <w:iCs/>
-          <w:color w:val="808080" w:themeColor="background1" w:themeShade="80"/>
-          <w:sz w:val="18"/>
-          <w:szCs w:val="18"/>
-        </w:rPr>
-        <w:t>SiteGenesis</w:t>
-      </w:r>
-      <w:proofErr w:type="spellEnd"/>
-      <w:r>
-        <w:rPr>
-          <w:rFonts w:ascii="Trebuchet MS" w:hAnsi="Trebuchet MS"/>
-          <w:i/>
-          <w:iCs/>
-          <w:color w:val="808080" w:themeColor="background1" w:themeShade="80"/>
-          <w:sz w:val="18"/>
-          <w:szCs w:val="18"/>
-        </w:rPr>
-        <w:t>.</w:t>
-      </w:r>
-      <w:proofErr w:type="gramEnd"/>
-      <w:r>
-        <w:rPr>
-          <w:rFonts w:ascii="Trebuchet MS" w:hAnsi="Trebuchet MS"/>
-          <w:i/>
-          <w:iCs/>
-          <w:color w:val="808080" w:themeColor="background1" w:themeShade="80"/>
-          <w:sz w:val="18"/>
-          <w:szCs w:val="18"/>
-        </w:rPr>
-        <w:br/>
-        <w:t>     - Click the "Cache" tab</w:t>
-      </w:r>
-      <w:r>
-        <w:rPr>
-          <w:rFonts w:ascii="Trebuchet MS" w:hAnsi="Trebuchet MS"/>
-          <w:i/>
-          <w:iCs/>
-          <w:color w:val="808080" w:themeColor="background1" w:themeShade="80"/>
-          <w:sz w:val="18"/>
-          <w:szCs w:val="18"/>
-        </w:rPr>
-        <w:br/>
-        <w:t>     - Invalidate all caches by click the "Invalidate" buttons.</w:t>
-      </w:r>
-    </w:p>
-    <w:p>
-      <w:pPr>
-        <w:spacing w:after="240"/>
-        <w:rPr>
-          <w:rFonts w:ascii="Trebuchet MS" w:hAnsi="Trebuchet MS"/>
-          <w:i/>
-          <w:iCs/>
-          <w:color w:val="808080" w:themeColor="background1" w:themeShade="80"/>
-          <w:sz w:val="18"/>
-          <w:szCs w:val="18"/>
-        </w:rPr>
-      </w:pPr>
-    </w:p>
-    <w:p>
-      <w:pPr>
         <w:pStyle w:val="Heading3"/>
         <w:ind w:left="1800"/>
       </w:pPr>
-      <w:bookmarkStart w:id="35" w:name="_Toc219998018"/>
-      <w:bookmarkStart w:id="36" w:name="_Ref223690388"/>
+      <w:bookmarkStart w:id="36" w:name="_Toc219998018"/>
+      <w:bookmarkStart w:id="37" w:name="_Ref223690388"/>
       <w:r>
         <w:t>Post Purchase Widget:</w:t>
       </w:r>
-      <w:bookmarkEnd w:id="35"/>
       <w:bookmarkEnd w:id="36"/>
+      <w:bookmarkEnd w:id="37"/>
     </w:p>
     <w:p>
       <w:pPr>
@@ -14465,7 +14799,6 @@
               </w:rPr>
               <w:t xml:space="preserve"> + "//static.www.turnto.com/traServer</w:t>
             </w:r>
-            <w:bookmarkStart w:id="37" w:name="_GoBack"/>
             <w:r>
               <w:rPr>
                 <w:rFonts w:ascii="Courier New" w:hAnsi="Courier New"/>
@@ -14476,7 +14809,6 @@
               </w:rPr>
               <w:t>4_3</w:t>
             </w:r>
-            <w:bookmarkEnd w:id="37"/>
             <w:r>
               <w:rPr>
                 <w:rFonts w:ascii="Courier New" w:hAnsi="Courier New"/>
@@ -16040,6 +16372,7 @@
           <w:sz w:val="18"/>
           <w:szCs w:val="18"/>
         </w:rPr>
+        <w:lastRenderedPageBreak/>
         <w:t>Flush Site cache</w:t>
       </w:r>
       <w:r>
@@ -16211,7 +16544,6 @@
           <w:sz w:val="18"/>
           <w:szCs w:val="18"/>
         </w:rPr>
-        <w:lastRenderedPageBreak/>
         <w:t xml:space="preserve">Behind the scenes, the </w:t>
       </w:r>
       <w:proofErr w:type="spellStart"/>
@@ -16268,7 +16600,7 @@
         </w:rPr>
         <w:t xml:space="preserve"> in this document: </w:t>
       </w:r>
-      <w:hyperlink r:id="rId16" w:history="1">
+      <w:hyperlink r:id="rId17" w:history="1">
         <w:r>
           <w:rPr>
             <w:rStyle w:val="Hyperlink"/>
@@ -16881,7 +17213,7 @@
         </w:rPr>
         <w:t xml:space="preserve">Please report bugs and feature requests to </w:t>
       </w:r>
-      <w:hyperlink r:id="rId17" w:history="1">
+      <w:hyperlink r:id="rId18" w:history="1">
         <w:r>
           <w:rPr>
             <w:rStyle w:val="Hyperlink"/>
@@ -17804,11 +18136,11 @@
       </w:pPr>
     </w:p>
     <w:sectPr>
-      <w:headerReference w:type="even" r:id="rId18"/>
-      <w:headerReference w:type="default" r:id="rId19"/>
-      <w:footerReference w:type="default" r:id="rId20"/>
-      <w:headerReference w:type="first" r:id="rId21"/>
-      <w:footerReference w:type="first" r:id="rId22"/>
+      <w:headerReference w:type="even" r:id="rId19"/>
+      <w:headerReference w:type="default" r:id="rId20"/>
+      <w:footerReference w:type="default" r:id="rId21"/>
+      <w:headerReference w:type="first" r:id="rId22"/>
+      <w:footerReference w:type="first" r:id="rId23"/>
       <w:type w:val="continuous"/>
       <w:pgSz w:w="11906" w:h="16838" w:code="9"/>
       <w:pgMar w:top="900" w:right="1080" w:bottom="1440" w:left="1080" w:header="720" w:footer="215" w:gutter="0"/>
@@ -17990,7 +18322,7 @@
               <w:sz w:val="18"/>
               <w:szCs w:val="18"/>
             </w:rPr>
-            <w:t>3-11</w:t>
+            <w:t>3-10</w:t>
           </w:r>
           <w:r>
             <w:rPr>
@@ -20835,7 +21167,6 @@
   <w:style w:type="character" w:default="1" w:styleId="DefaultParagraphFont">
     <w:name w:val="Default Paragraph Font"/>
     <w:uiPriority w:val="1"/>
-    <w:semiHidden/>
     <w:unhideWhenUsed/>
   </w:style>
   <w:style w:type="table" w:default="1" w:styleId="TableNormal">
@@ -23661,7 +23992,7 @@
 </file>
 
 <file path=customXml/itemProps1.xml><?xml version="1.0" encoding="utf-8"?>
-<ds:datastoreItem xmlns:ds="http://schemas.openxmlformats.org/officeDocument/2006/customXml" ds:itemID="{120E9151-6BF7-7E4D-909F-46C0CEE4629F}">
+<ds:datastoreItem xmlns:ds="http://schemas.openxmlformats.org/officeDocument/2006/customXml" ds:itemID="{4A9F0ACF-91D7-8B47-B6BC-ACD8FBE32EE9}">
   <ds:schemaRefs>
     <ds:schemaRef ds:uri="http://schemas.openxmlformats.org/officeDocument/2006/bibliography"/>
   </ds:schemaRefs>
@@ -23669,7 +24000,7 @@
 </file>
 
 <file path=customXml/itemProps2.xml><?xml version="1.0" encoding="utf-8"?>
-<ds:datastoreItem xmlns:ds="http://schemas.openxmlformats.org/officeDocument/2006/customXml" ds:itemID="{BBD53BD1-20F8-904A-B404-67F8D80D76C5}">
+<ds:datastoreItem xmlns:ds="http://schemas.openxmlformats.org/officeDocument/2006/customXml" ds:itemID="{BC0FC057-331C-544B-9EC2-B2081EDA97AB}">
   <ds:schemaRefs>
     <ds:schemaRef ds:uri="http://schemas.openxmlformats.org/officeDocument/2006/bibliography"/>
   </ds:schemaRefs>
@@ -23677,7 +24008,7 @@
 </file>
 
 <file path=customXml/itemProps3.xml><?xml version="1.0" encoding="utf-8"?>
-<ds:datastoreItem xmlns:ds="http://schemas.openxmlformats.org/officeDocument/2006/customXml" ds:itemID="{7B28274C-7886-CF40-A241-0A9730BA236B}">
+<ds:datastoreItem xmlns:ds="http://schemas.openxmlformats.org/officeDocument/2006/customXml" ds:itemID="{DECACF5C-CD73-4344-9770-94D9AC9BD57B}">
   <ds:schemaRefs>
     <ds:schemaRef ds:uri="http://schemas.openxmlformats.org/officeDocument/2006/bibliography"/>
   </ds:schemaRefs>
@@ -23685,7 +24016,7 @@
 </file>
 
 <file path=customXml/itemProps4.xml><?xml version="1.0" encoding="utf-8"?>
-<ds:datastoreItem xmlns:ds="http://schemas.openxmlformats.org/officeDocument/2006/customXml" ds:itemID="{B46C05E6-9952-9643-BA1C-BB6962BAE31C}">
+<ds:datastoreItem xmlns:ds="http://schemas.openxmlformats.org/officeDocument/2006/customXml" ds:itemID="{017A3B28-BB59-F847-B98B-57C48B5349C4}">
   <ds:schemaRefs>
     <ds:schemaRef ds:uri="http://schemas.openxmlformats.org/officeDocument/2006/bibliography"/>
   </ds:schemaRefs>

</xml_diff>